<commit_message>
replies to reviewer comments, sensitivity ecological proxies
</commit_message>
<xml_diff>
--- a/manuscript/author_comments_to_referees.docx
+++ b/manuscript/author_comments_to_referees.docx
@@ -92,6 +92,20 @@
       </w:r>
     </w:p>
     <w:p>
+      <w:pPr>
+        <w:ind w:left="1440"/>
+        <w:rPr>
+          <w:color w:val="FF0000"/>
+        </w:rPr>
+      </w:pPr>
+      <w:r>
+        <w:rPr>
+          <w:color w:val="FF0000"/>
+        </w:rPr>
+        <w:t xml:space="preserve">We expanded the justification of the Bayesian method in the introduction. We provide further details in the methods and discussion sections. </w:t>
+      </w:r>
+    </w:p>
+    <w:p>
       <w:r>
         <w:rPr>
           <w:i/>
@@ -180,6 +194,9 @@
       </w:r>
       <w:r>
         <w:br/>
+      </w:r>
+      <w:r>
+        <w:lastRenderedPageBreak/>
         <w:t>Looking at many random spatial distributions of temperature estimates, one may get a too optimistic view on how well they could capture the considered gradient.</w:t>
       </w:r>
     </w:p>
@@ -200,7 +217,6 @@
         </w:numPr>
       </w:pPr>
       <w:r>
-        <w:lastRenderedPageBreak/>
         <w:t>Are hemispheric asymmetries considered? These may differ substantially between the current and Eocene climate.</w:t>
       </w:r>
     </w:p>
@@ -309,7 +325,30 @@
       <w:r>
         <w:br/>
       </w:r>
-      <w:r>
+    </w:p>
+    <w:p>
+      <w:pPr>
+        <w:ind w:left="1080"/>
+      </w:pPr>
+      <w:r>
+        <w:rPr>
+          <w:color w:val="FF0000"/>
+        </w:rPr>
+        <w:t>Given the possibility of warmer-than-modern coral reef habitats in the early Eocene, a skewed distribution based on the modern coral reef environmental parameters would exacerbate the potential underestimation of temperatures at Eocene coral reef locations.</w:t>
+      </w:r>
+      <w:r>
+        <w:rPr>
+          <w:color w:val="FF0000"/>
+        </w:rPr>
+        <w:t xml:space="preserve"> We prefer a broad, normal distribution which acknowledges the large uncertainty inherent in this proxy.</w:t>
+      </w:r>
+    </w:p>
+    <w:p>
+      <w:pPr>
+        <w:ind w:left="1440"/>
+      </w:pPr>
+      <w:r>
+        <w:lastRenderedPageBreak/>
         <w:br/>
         <w:t>Furthermore, the statistically derived temperature range falls well short of the potential maximum of 35.6C mentioned earlier, how is this consistent?</w:t>
       </w:r>
@@ -327,6 +366,108 @@
     </w:p>
     <w:p>
       <w:pPr>
+        <w:pStyle w:val="ListParagraph"/>
+        <w:rPr>
+          <w:color w:val="FF0000"/>
+        </w:rPr>
+      </w:pPr>
+      <w:r>
+        <w:rPr>
+          <w:color w:val="FF0000"/>
+        </w:rPr>
+        <w:t xml:space="preserve">We have added a sensitivity test using </w:t>
+      </w:r>
+      <w:r>
+        <w:rPr>
+          <w:color w:val="FF0000"/>
+        </w:rPr>
+        <w:t>a broader</w:t>
+      </w:r>
+      <w:r>
+        <w:rPr>
+          <w:color w:val="FF0000"/>
+        </w:rPr>
+        <w:t xml:space="preserve"> temperature range of 16 – 3</w:t>
+      </w:r>
+      <w:r>
+        <w:rPr>
+          <w:color w:val="FF0000"/>
+        </w:rPr>
+        <w:t>5</w:t>
+      </w:r>
+      <w:r>
+        <w:rPr>
+          <w:color w:val="FF0000"/>
+        </w:rPr>
+        <w:t>.</w:t>
+      </w:r>
+      <w:r>
+        <w:rPr>
+          <w:color w:val="FF0000"/>
+        </w:rPr>
+        <w:t>6</w:t>
+      </w:r>
+      <w:r>
+        <w:rPr>
+          <w:color w:val="FF0000"/>
+        </w:rPr>
+        <w:t xml:space="preserve"> C </w:t>
+      </w:r>
+      <w:r>
+        <w:rPr>
+          <w:color w:val="FF0000"/>
+        </w:rPr>
+        <w:t xml:space="preserve">(combining this suggestion and that of reviewer 2) </w:t>
+      </w:r>
+      <w:r>
+        <w:rPr>
+          <w:color w:val="FF0000"/>
+        </w:rPr>
+        <w:t xml:space="preserve">for both the corals and the </w:t>
+      </w:r>
+      <w:proofErr w:type="spellStart"/>
+      <w:r>
+        <w:rPr>
+          <w:color w:val="FF0000"/>
+        </w:rPr>
+        <w:t>Avicennia</w:t>
+      </w:r>
+      <w:proofErr w:type="spellEnd"/>
+      <w:r>
+        <w:rPr>
+          <w:color w:val="FF0000"/>
+        </w:rPr>
+        <w:t>-Rhizophoraceae mangrove assemblage.</w:t>
+      </w:r>
+      <w:r>
+        <w:rPr>
+          <w:color w:val="FF0000"/>
+        </w:rPr>
+        <w:t xml:space="preserve"> </w:t>
+      </w:r>
+      <w:r>
+        <w:rPr>
+          <w:color w:val="FF0000"/>
+        </w:rPr>
+        <w:t>The result is very similar to the original analysis (Fig. S ???)</w:t>
+      </w:r>
+      <w:r>
+        <w:rPr>
+          <w:color w:val="FF0000"/>
+        </w:rPr>
+        <w:t xml:space="preserve">. </w:t>
+      </w:r>
+    </w:p>
+    <w:p>
+      <w:pPr>
+        <w:numPr>
+          <w:ilvl w:val="1"/>
+          <w:numId w:val="1"/>
+        </w:numPr>
+      </w:pPr>
+    </w:p>
+    <w:p>
+      <w:pPr>
         <w:numPr>
           <w:ilvl w:val="1"/>
           <w:numId w:val="1"/>
@@ -367,9 +508,6 @@
       </w:r>
       <w:r>
         <w:br/>
-      </w:r>
-      <w:r>
-        <w:lastRenderedPageBreak/>
         <w:t xml:space="preserve">The </w:t>
       </w:r>
       <w:proofErr w:type="spellStart"/>
@@ -457,6 +595,65 @@
       <w:r>
         <w:br/>
         <w:t>This may be too detailed for the scope of the study, but this would suggest using average tropical temperatures rather than equatorial ones would be better suitable to estimate the latitudinal gradient.</w:t>
+      </w:r>
+    </w:p>
+    <w:p>
+      <w:pPr>
+        <w:ind w:left="1440"/>
+        <w:rPr>
+          <w:color w:val="FF0000"/>
+        </w:rPr>
+      </w:pPr>
+      <w:r>
+        <w:rPr>
+          <w:color w:val="FF0000"/>
+        </w:rPr>
+        <w:t>In our study, we simplified the shape of the gradient to assume highest temperatures at the equator. We consider this simplification justified, as t</w:t>
+      </w:r>
+      <w:r>
+        <w:rPr>
+          <w:color w:val="FF0000"/>
+        </w:rPr>
+        <w:t xml:space="preserve">he difference in averages between equatorial and the highest tropical </w:t>
+      </w:r>
+      <w:r>
+        <w:rPr>
+          <w:color w:val="FF0000"/>
+        </w:rPr>
+        <w:t xml:space="preserve">sea surface </w:t>
+      </w:r>
+      <w:r>
+        <w:rPr>
+          <w:color w:val="FF0000"/>
+        </w:rPr>
+        <w:t xml:space="preserve">temperatures in the modern is </w:t>
+      </w:r>
+      <w:r>
+        <w:rPr>
+          <w:color w:val="FF0000"/>
+        </w:rPr>
+        <w:t>only ~ 0.5 C, which is much lower than the uncertainties in our reconstructed gradient.</w:t>
+      </w:r>
+    </w:p>
+    <w:p>
+      <w:pPr>
+        <w:ind w:left="1440"/>
+        <w:rPr>
+          <w:color w:val="FF0000"/>
+        </w:rPr>
+      </w:pPr>
+      <w:r>
+        <w:rPr>
+          <w:color w:val="FF0000"/>
+        </w:rPr>
+        <w:t xml:space="preserve">In general, using average tropical temperatures to calculate the magnitude of the latitudinal gradient has its own problems, as the width of the tropical climate belt </w:t>
+      </w:r>
+      <w:r>
+        <w:rPr>
+          <w:color w:val="FF0000"/>
+        </w:rPr>
+        <w:lastRenderedPageBreak/>
+        <w:t>has varied through time, and using tropical averages may thus be influenced not only by the magnitude, but also by the shape of the gradient within the tropics.</w:t>
       </w:r>
     </w:p>
     <w:p>
@@ -578,7 +775,6 @@
           <w:b/>
           <w:bCs/>
         </w:rPr>
-        <w:lastRenderedPageBreak/>
         <w:t>RC2</w:t>
       </w:r>
       <w:r>
@@ -621,21 +817,207 @@
       </w:r>
     </w:p>
     <w:p>
+      <w:pPr>
+        <w:rPr>
+          <w:color w:val="FF0000"/>
+        </w:rPr>
+      </w:pPr>
+      <w:r>
+        <w:rPr>
+          <w:color w:val="FF0000"/>
+        </w:rPr>
+        <w:t xml:space="preserve">We expanded the justification of the method in the </w:t>
+      </w:r>
+      <w:proofErr w:type="gramStart"/>
+      <w:r>
+        <w:rPr>
+          <w:color w:val="FF0000"/>
+        </w:rPr>
+        <w:t>introduction</w:t>
+      </w:r>
+      <w:r>
+        <w:rPr>
+          <w:color w:val="FF0000"/>
+        </w:rPr>
+        <w:t>, and</w:t>
+      </w:r>
+      <w:proofErr w:type="gramEnd"/>
+      <w:r>
+        <w:rPr>
+          <w:color w:val="FF0000"/>
+        </w:rPr>
+        <w:t xml:space="preserve"> have added additional details on the choice of the logistic functions in the Methods</w:t>
+      </w:r>
+      <w:r>
+        <w:rPr>
+          <w:color w:val="FF0000"/>
+        </w:rPr>
+        <w:t xml:space="preserve">. </w:t>
+      </w:r>
+    </w:p>
+    <w:p/>
+    <w:p>
       <w:r>
         <w:t>Comments:</w:t>
       </w:r>
     </w:p>
     <w:p>
       <w:r>
+        <w:lastRenderedPageBreak/>
         <w:t>Introduction – I would like some more context on the use of Bayesian models for paleoclimate reconstruction here. How have BHM’s been used before, and why are they a good choice for this reconstruction? Same for the choice of the logistic model. I thought there were some nice points in lines 320-330 that could be useful here.</w:t>
       </w:r>
     </w:p>
     <w:p>
+      <w:pPr>
+        <w:rPr>
+          <w:color w:val="FF0000"/>
+        </w:rPr>
+      </w:pPr>
+      <w:r>
+        <w:rPr>
+          <w:color w:val="FF0000"/>
+        </w:rPr>
+        <w:t xml:space="preserve">We have expanded the introduction. </w:t>
+      </w:r>
+      <w:r>
+        <w:rPr>
+          <w:color w:val="FF0000"/>
+        </w:rPr>
+        <w:t xml:space="preserve">Bayesian </w:t>
+      </w:r>
+      <w:r>
+        <w:rPr>
+          <w:color w:val="FF0000"/>
+        </w:rPr>
+        <w:t>hierarchical models</w:t>
+      </w:r>
+      <w:r>
+        <w:rPr>
+          <w:color w:val="FF0000"/>
+        </w:rPr>
+        <w:t xml:space="preserve"> are </w:t>
+      </w:r>
+      <w:r>
+        <w:rPr>
+          <w:color w:val="FF0000"/>
+        </w:rPr>
+        <w:t>increasingly commonly</w:t>
+      </w:r>
+      <w:r>
+        <w:rPr>
+          <w:color w:val="FF0000"/>
+        </w:rPr>
+        <w:t xml:space="preserve"> used in (</w:t>
+      </w:r>
+      <w:proofErr w:type="spellStart"/>
+      <w:r>
+        <w:rPr>
+          <w:color w:val="FF0000"/>
+        </w:rPr>
+        <w:t>palaeo</w:t>
+      </w:r>
+      <w:proofErr w:type="spellEnd"/>
+      <w:r>
+        <w:rPr>
+          <w:color w:val="FF0000"/>
+        </w:rPr>
+        <w:t>-)</w:t>
+      </w:r>
+      <w:r>
+        <w:rPr>
+          <w:color w:val="FF0000"/>
+        </w:rPr>
+        <w:t xml:space="preserve"> </w:t>
+      </w:r>
+      <w:r>
+        <w:rPr>
+          <w:color w:val="FF0000"/>
+        </w:rPr>
+        <w:t>climatic studies, and a de-novo explanation of the Bayesian approach and philosophy is not deemed necessary here. References on Bayesian modelling are included in the Methods section.</w:t>
+      </w:r>
+    </w:p>
+    <w:p>
+      <w:pPr>
+        <w:rPr>
+          <w:color w:val="FF0000"/>
+        </w:rPr>
+      </w:pPr>
+    </w:p>
+    <w:p>
       <w:r>
         <w:t>Equations 2, 5, 6 - Similarly, I’d like more context for the choice of this model and its design. Is this logistic model’s design a common setup for paleoclimate? If so, some citations would be nice. If this is a completely novel approach, then I’d appreciate more discussion as to why the authors made these choices. By contrast, I appreciated the discussions around equations 7-10 and thought these were well justified.</w:t>
       </w:r>
     </w:p>
     <w:p>
+      <w:pPr>
+        <w:rPr>
+          <w:color w:val="FF0000"/>
+        </w:rPr>
+      </w:pPr>
+      <w:r>
+        <w:rPr>
+          <w:color w:val="FF0000"/>
+        </w:rPr>
+        <w:t xml:space="preserve">Logistic functions are ideally suited for reconstructing </w:t>
+      </w:r>
+      <w:r>
+        <w:rPr>
+          <w:color w:val="FF0000"/>
+        </w:rPr>
+        <w:t>latitudinal temperature gradients, as they are flexible, yet require few shape parameters. Despite this, l</w:t>
+      </w:r>
+      <w:r>
+        <w:rPr>
+          <w:color w:val="FF0000"/>
+        </w:rPr>
+        <w:t xml:space="preserve">ogistic functions </w:t>
+      </w:r>
+      <w:r>
+        <w:rPr>
+          <w:color w:val="FF0000"/>
+        </w:rPr>
+        <w:t>are</w:t>
+      </w:r>
+      <w:r>
+        <w:rPr>
+          <w:color w:val="FF0000"/>
+        </w:rPr>
+        <w:t xml:space="preserve"> not </w:t>
+      </w:r>
+      <w:r>
+        <w:rPr>
+          <w:color w:val="FF0000"/>
+        </w:rPr>
+        <w:t xml:space="preserve">yet </w:t>
+      </w:r>
+      <w:r>
+        <w:rPr>
+          <w:color w:val="FF0000"/>
+        </w:rPr>
+        <w:t xml:space="preserve">commonly used to model latitudinal temperature gradients for </w:t>
+      </w:r>
+      <w:proofErr w:type="spellStart"/>
+      <w:r>
+        <w:rPr>
+          <w:color w:val="FF0000"/>
+        </w:rPr>
+        <w:t>palaeoclimate</w:t>
+      </w:r>
+      <w:proofErr w:type="spellEnd"/>
+      <w:r>
+        <w:rPr>
+          <w:color w:val="FF0000"/>
+        </w:rPr>
+        <w:t xml:space="preserve"> reconstructions. We have added a justification to the methods</w:t>
+      </w:r>
+      <w:r>
+        <w:rPr>
+          <w:color w:val="FF0000"/>
+        </w:rPr>
+        <w:t xml:space="preserve"> (l...)</w:t>
+      </w:r>
+    </w:p>
+    <w:p>
       <w:r>
         <w:t>119 – Have the authors done any sensitivity testing of the model’s ecological constraints?</w:t>
       </w:r>
@@ -654,6 +1036,113 @@
       </w:r>
     </w:p>
     <w:p>
+      <w:pPr>
+        <w:rPr>
+          <w:color w:val="FF0000"/>
+        </w:rPr>
+      </w:pPr>
+      <w:r>
+        <w:rPr>
+          <w:color w:val="FF0000"/>
+        </w:rPr>
+        <w:t xml:space="preserve">We do not agree that the extreme range (based on coldest and hottest weekly temperature) is a </w:t>
+      </w:r>
+      <w:proofErr w:type="spellStart"/>
+      <w:r>
+        <w:rPr>
+          <w:color w:val="FF0000"/>
+        </w:rPr>
+        <w:t>a</w:t>
+      </w:r>
+      <w:proofErr w:type="spellEnd"/>
+      <w:r>
+        <w:rPr>
+          <w:color w:val="FF0000"/>
+        </w:rPr>
+        <w:t xml:space="preserve"> good alternative to describe the modern coral habitat in terms of annual mean temperature. However, w</w:t>
+      </w:r>
+      <w:r>
+        <w:rPr>
+          <w:color w:val="FF0000"/>
+        </w:rPr>
+        <w:t xml:space="preserve">e have added a sensitivity test using </w:t>
+      </w:r>
+      <w:r>
+        <w:rPr>
+          <w:color w:val="FF0000"/>
+        </w:rPr>
+        <w:t>the</w:t>
+      </w:r>
+      <w:r>
+        <w:rPr>
+          <w:color w:val="FF0000"/>
+        </w:rPr>
+        <w:t xml:space="preserve"> </w:t>
+      </w:r>
+      <w:r>
+        <w:rPr>
+          <w:color w:val="FF0000"/>
+        </w:rPr>
+        <w:t>temperature range of 16 – 3</w:t>
+      </w:r>
+      <w:r>
+        <w:rPr>
+          <w:color w:val="FF0000"/>
+        </w:rPr>
+        <w:t>5</w:t>
+      </w:r>
+      <w:r>
+        <w:rPr>
+          <w:color w:val="FF0000"/>
+        </w:rPr>
+        <w:t>.</w:t>
+      </w:r>
+      <w:r>
+        <w:rPr>
+          <w:color w:val="FF0000"/>
+        </w:rPr>
+        <w:t xml:space="preserve">6 </w:t>
+      </w:r>
+      <w:r>
+        <w:rPr>
+          <w:color w:val="FF0000"/>
+        </w:rPr>
+        <w:t xml:space="preserve">C for both the corals and the </w:t>
+      </w:r>
+      <w:proofErr w:type="spellStart"/>
+      <w:r>
+        <w:rPr>
+          <w:color w:val="FF0000"/>
+        </w:rPr>
+        <w:t>Avicennia</w:t>
+      </w:r>
+      <w:proofErr w:type="spellEnd"/>
+      <w:r>
+        <w:rPr>
+          <w:color w:val="FF0000"/>
+        </w:rPr>
+        <w:t>-</w:t>
+      </w:r>
+      <w:r>
+        <w:rPr>
+          <w:color w:val="FF0000"/>
+        </w:rPr>
+        <w:t>Rhizophoraceae</w:t>
+      </w:r>
+      <w:r>
+        <w:rPr>
+          <w:color w:val="FF0000"/>
+        </w:rPr>
+        <w:t xml:space="preserve"> mangrove assemblage to follow the suggestion of referee 1. The result is very similar to the original analysis (Fig. S ???)</w:t>
+      </w:r>
+      <w:r>
+        <w:rPr>
+          <w:color w:val="FF0000"/>
+        </w:rPr>
+        <w:t>.</w:t>
+      </w:r>
+    </w:p>
+    <w:p>
       <w:r>
         <w:t>211 - I would appreciate a slightly more detailed description of the gradients and how they were constructed.</w:t>
       </w:r>
@@ -683,12 +1172,12 @@
     </w:p>
     <w:p>
       <w:r>
+        <w:lastRenderedPageBreak/>
         <w:t>This might be beyond the scope of the paper – but are there other models that might fit this data better?</w:t>
       </w:r>
     </w:p>
     <w:p>
       <w:r>
-        <w:lastRenderedPageBreak/>
         <w:t>Figure 3 – Please add R</w:t>
       </w:r>
       <w:r>
@@ -1390,6 +1879,17 @@
       <w:shd w:val="clear" w:color="auto" w:fill="E1DFDD"/>
     </w:rPr>
   </w:style>
+  <w:style w:type="paragraph" w:styleId="ListParagraph">
+    <w:name w:val="List Paragraph"/>
+    <w:basedOn w:val="Normal"/>
+    <w:uiPriority w:val="34"/>
+    <w:qFormat/>
+    <w:rsid w:val="007C2464"/>
+    <w:pPr>
+      <w:ind w:left="720"/>
+      <w:contextualSpacing/>
+    </w:pPr>
+  </w:style>
 </w:styles>
 </file>
 

</xml_diff>

<commit_message>
more SM, reviewer replies
</commit_message>
<xml_diff>
--- a/manuscript/author_comments_to_referees.docx
+++ b/manuscript/author_comments_to_referees.docx
@@ -29,12 +29,153 @@
       <w:r>
         <w:t xml:space="preserve"> seasonality, lacking upper/lower bounds, or differently-sourced temperatures (ML ocean, SST, SAT etc.).</w:t>
       </w:r>
-      <w:r>
-        <w:br/>
-      </w:r>
+    </w:p>
+    <w:p>
       <w:r>
         <w:br/>
         <w:t>Regardless, I believe that this study can substantially benefit the field and therefore suggest publication after some adjustments/additions.</w:t>
+      </w:r>
+    </w:p>
+    <w:p/>
+    <w:p>
+      <w:pPr>
+        <w:rPr>
+          <w:color w:val="FF0000"/>
+        </w:rPr>
+      </w:pPr>
+      <w:r>
+        <w:rPr>
+          <w:color w:val="FF0000"/>
+        </w:rPr>
+        <w:t>We</w:t>
+      </w:r>
+      <w:r>
+        <w:rPr>
+          <w:color w:val="FF0000"/>
+        </w:rPr>
+        <w:t xml:space="preserve"> thank the referee for the feedback and for endorsing the publication of our manuscript after some adjustments.</w:t>
+      </w:r>
+    </w:p>
+    <w:p>
+      <w:pPr>
+        <w:rPr>
+          <w:color w:val="FF0000"/>
+        </w:rPr>
+      </w:pPr>
+      <w:r>
+        <w:rPr>
+          <w:color w:val="FF0000"/>
+        </w:rPr>
+        <w:t xml:space="preserve">We agree that the limitations regarding the proxy data primarily lie in the methods behind the proxy data. </w:t>
+      </w:r>
+      <w:r>
+        <w:rPr>
+          <w:color w:val="FF0000"/>
+        </w:rPr>
+        <w:t xml:space="preserve">There is indeed potential evidence that seasonal effects may play a role in the higher-latitude geochemical proxy data: We have now added a figure to the Supplementary Material showing that the standard deviation of the temperature estimates provided by proxy data from the same location increases with absolute palaeolatitude. </w:t>
+      </w:r>
+    </w:p>
+    <w:p>
+      <w:pPr>
+        <w:rPr>
+          <w:color w:val="FF0000"/>
+        </w:rPr>
+      </w:pPr>
+      <w:r>
+        <w:rPr>
+          <w:color w:val="FF0000"/>
+        </w:rPr>
+        <w:t>However, the structure of our model inherently accounts for such effects by not using the proxy temperatures directly, but instead estimating a local temperature that preserves the uncertainty associated with the variation in proxy estimates. Seasonal effects would thus only be problematic if they systematically bias the temperature proxy record in one direction. The data compilation we use does not provide information that would allow us to account for this.</w:t>
+      </w:r>
+    </w:p>
+    <w:p>
+      <w:pPr>
+        <w:rPr>
+          <w:color w:val="FF0000"/>
+        </w:rPr>
+      </w:pPr>
+      <w:r>
+        <w:rPr>
+          <w:color w:val="FF0000"/>
+        </w:rPr>
+        <w:t xml:space="preserve">We recognise that time averaging also necessarily effects aggregate temperature </w:t>
+      </w:r>
+      <w:proofErr w:type="gramStart"/>
+      <w:r>
+        <w:rPr>
+          <w:color w:val="FF0000"/>
+        </w:rPr>
+        <w:t>effects, and</w:t>
+      </w:r>
+      <w:proofErr w:type="gramEnd"/>
+      <w:r>
+        <w:rPr>
+          <w:color w:val="FF0000"/>
+        </w:rPr>
+        <w:t xml:space="preserve"> believe that the structure of our model leads to a fair representation of the accompanying uncertainty. </w:t>
+      </w:r>
+    </w:p>
+    <w:p>
+      <w:pPr>
+        <w:rPr>
+          <w:color w:val="FF0000"/>
+        </w:rPr>
+      </w:pPr>
+      <w:r>
+        <w:rPr>
+          <w:color w:val="FF0000"/>
+        </w:rPr>
+        <w:t>As an additional test, we have now</w:t>
+      </w:r>
+      <w:r>
+        <w:rPr>
+          <w:color w:val="FF0000"/>
+        </w:rPr>
+        <w:t xml:space="preserve"> expanded our analysis to</w:t>
+      </w:r>
+      <w:r>
+        <w:rPr>
+          <w:color w:val="FF0000"/>
+        </w:rPr>
+        <w:t xml:space="preserve"> </w:t>
+      </w:r>
+      <w:r>
+        <w:rPr>
+          <w:color w:val="FF0000"/>
+        </w:rPr>
+        <w:t xml:space="preserve">include also </w:t>
+      </w:r>
+      <w:r>
+        <w:rPr>
+          <w:color w:val="FF0000"/>
+        </w:rPr>
+        <w:t xml:space="preserve">the uncertainties associated with each individual </w:t>
+      </w:r>
+      <w:r>
+        <w:rPr>
+          <w:color w:val="FF0000"/>
+        </w:rPr>
+        <w:t xml:space="preserve">proxy </w:t>
+      </w:r>
+      <w:proofErr w:type="gramStart"/>
+      <w:r>
+        <w:rPr>
+          <w:color w:val="FF0000"/>
+        </w:rPr>
+        <w:t>measurement</w:t>
+      </w:r>
+      <w:r>
+        <w:rPr>
+          <w:color w:val="FF0000"/>
+        </w:rPr>
+        <w:t>, and</w:t>
+      </w:r>
+      <w:proofErr w:type="gramEnd"/>
+      <w:r>
+        <w:rPr>
+          <w:color w:val="FF0000"/>
+        </w:rPr>
+        <w:t xml:space="preserve"> present these new results in the Supplementary Materials.</w:t>
       </w:r>
     </w:p>
     <w:p>
@@ -82,6 +223,41 @@
     </w:p>
     <w:p>
       <w:pPr>
+        <w:ind w:left="1440"/>
+        <w:rPr>
+          <w:color w:val="FF0000"/>
+        </w:rPr>
+      </w:pPr>
+      <w:r>
+        <w:rPr>
+          <w:color w:val="FF0000"/>
+        </w:rPr>
+        <w:lastRenderedPageBreak/>
+        <w:t>This</w:t>
+      </w:r>
+      <w:r>
+        <w:rPr>
+          <w:color w:val="FF0000"/>
+        </w:rPr>
+        <w:t xml:space="preserve"> may indeed part of the reason why the standard deviation of the EECO gradient is much higher than that of the modern gradient. A more temporally finely resolved analysis would be an interesting </w:t>
+      </w:r>
+      <w:proofErr w:type="gramStart"/>
+      <w:r>
+        <w:rPr>
+          <w:color w:val="FF0000"/>
+        </w:rPr>
+        <w:t>project, but</w:t>
+      </w:r>
+      <w:proofErr w:type="gramEnd"/>
+      <w:r>
+        <w:rPr>
+          <w:color w:val="FF0000"/>
+        </w:rPr>
+        <w:t xml:space="preserve"> is beyond the scope of this study.</w:t>
+      </w:r>
+    </w:p>
+    <w:p>
+      <w:pPr>
         <w:numPr>
           <w:ilvl w:val="1"/>
           <w:numId w:val="1"/>
@@ -135,6 +311,73 @@
     </w:p>
     <w:p>
       <w:pPr>
+        <w:pStyle w:val="ListParagraph"/>
+        <w:rPr>
+          <w:color w:val="FF0000"/>
+        </w:rPr>
+      </w:pPr>
+      <w:r>
+        <w:rPr>
+          <w:color w:val="FF0000"/>
+        </w:rPr>
+        <w:t xml:space="preserve">We are using the sea surface data compilation by Hollis et al. 2019. </w:t>
+      </w:r>
+      <w:r>
+        <w:rPr>
+          <w:color w:val="FF0000"/>
+        </w:rPr>
+        <w:t xml:space="preserve">We tried to minimise depth differences in the origin of the SST temperature proxy data by excluding any data labelled as thermocline or sub-thermocline, and otherwise rely on the screening of Hollis et al. 2019 for excluding data not representative of sea surface temperatures. We have not included LAT data. Realistically, the proxy compilation from Hollis et al. 2019 used herein may be more accurately characterised as including data from the mixed layer, but we use </w:t>
+      </w:r>
+      <w:r>
+        <w:rPr>
+          <w:color w:val="FF0000"/>
+        </w:rPr>
+        <w:t xml:space="preserve">the term </w:t>
+      </w:r>
+      <w:r>
+        <w:rPr>
+          <w:color w:val="FF0000"/>
+        </w:rPr>
+        <w:t xml:space="preserve">SST as is </w:t>
+      </w:r>
+      <w:proofErr w:type="spellStart"/>
+      <w:r>
+        <w:rPr>
+          <w:color w:val="FF0000"/>
+        </w:rPr>
+        <w:t>convential</w:t>
+      </w:r>
+      <w:proofErr w:type="spellEnd"/>
+      <w:r>
+        <w:rPr>
+          <w:color w:val="FF0000"/>
+        </w:rPr>
+        <w:t xml:space="preserve"> for </w:t>
+      </w:r>
+      <w:proofErr w:type="spellStart"/>
+      <w:r>
+        <w:rPr>
+          <w:color w:val="FF0000"/>
+        </w:rPr>
+        <w:t>palaeoclimate</w:t>
+      </w:r>
+      <w:proofErr w:type="spellEnd"/>
+      <w:r>
+        <w:rPr>
+          <w:color w:val="FF0000"/>
+        </w:rPr>
+        <w:t xml:space="preserve"> studies, including the Hollis et al. 2019 compilation.</w:t>
+      </w:r>
+      <w:r>
+        <w:rPr>
+          <w:color w:val="FF0000"/>
+        </w:rPr>
+        <w:t xml:space="preserve"> We have clarified this in the Methods section (l...)</w:t>
+      </w:r>
+    </w:p>
+    <w:p/>
+    <w:p>
+      <w:pPr>
         <w:numPr>
           <w:ilvl w:val="1"/>
           <w:numId w:val="1"/>
@@ -194,9 +437,6 @@
       </w:r>
       <w:r>
         <w:br/>
-      </w:r>
-      <w:r>
-        <w:lastRenderedPageBreak/>
         <w:t>Looking at many random spatial distributions of temperature estimates, one may get a too optimistic view on how well they could capture the considered gradient.</w:t>
       </w:r>
     </w:p>
@@ -239,6 +479,7 @@
         </w:numPr>
       </w:pPr>
       <w:r>
+        <w:lastRenderedPageBreak/>
         <w:t>Looking at the main result in figure 4, I find it hard to see the added value of the method presented in this work.</w:t>
       </w:r>
       <w:r>
@@ -348,7 +589,6 @@
         <w:ind w:left="1440"/>
       </w:pPr>
       <w:r>
-        <w:lastRenderedPageBreak/>
         <w:br/>
         <w:t>Furthermore, the statistically derived temperature range falls well short of the potential maximum of 35.6C mentioned earlier, how is this consistent?</w:t>
       </w:r>
@@ -474,6 +714,7 @@
         </w:numPr>
       </w:pPr>
       <w:r>
+        <w:lastRenderedPageBreak/>
         <w:t xml:space="preserve">L210: It is unclear to me how the emulated climatic states represent a realistic simulation. If these are highly idealised, they may not be suitable to purposefully test the </w:t>
       </w:r>
       <w:proofErr w:type="spellStart"/>
@@ -646,14 +887,7 @@
         <w:rPr>
           <w:color w:val="FF0000"/>
         </w:rPr>
-        <w:t xml:space="preserve">In general, using average tropical temperatures to calculate the magnitude of the latitudinal gradient has its own problems, as the width of the tropical climate belt </w:t>
-      </w:r>
-      <w:r>
-        <w:rPr>
-          <w:color w:val="FF0000"/>
-        </w:rPr>
-        <w:lastRenderedPageBreak/>
-        <w:t>has varied through time, and using tropical averages may thus be influenced not only by the magnitude, but also by the shape of the gradient within the tropics.</w:t>
+        <w:t>In general, using average tropical temperatures to calculate the magnitude of the latitudinal gradient has its own problems, as the width of the tropical climate belt has varied through time, and using tropical averages may thus be influenced not only by the magnitude, but also by the shape of the gradient within the tropics.</w:t>
       </w:r>
     </w:p>
     <w:p>
@@ -695,6 +929,7 @@
           <w:b/>
           <w:bCs/>
         </w:rPr>
+        <w:lastRenderedPageBreak/>
         <w:t>Tables</w:t>
       </w:r>
     </w:p>
@@ -833,13 +1068,7 @@
         <w:rPr>
           <w:color w:val="FF0000"/>
         </w:rPr>
-        <w:t>introduction</w:t>
-      </w:r>
-      <w:r>
-        <w:rPr>
-          <w:color w:val="FF0000"/>
-        </w:rPr>
-        <w:t>, and</w:t>
+        <w:t>introduction, and</w:t>
       </w:r>
       <w:proofErr w:type="gramEnd"/>
       <w:r>
@@ -863,65 +1092,161 @@
     </w:p>
     <w:p>
       <w:r>
+        <w:t>Introduction – I would like some more context on the use of Bayesian models for paleoclimate reconstruction here. How have BHM’s been used before, and why are they a good choice for this reconstruction? Same for the choice of the logistic model. I thought there were some nice points in lines 320-330 that could be useful here.</w:t>
+      </w:r>
+    </w:p>
+    <w:p>
+      <w:pPr>
+        <w:rPr>
+          <w:color w:val="FF0000"/>
+        </w:rPr>
+      </w:pPr>
+      <w:r>
+        <w:rPr>
+          <w:color w:val="FF0000"/>
+        </w:rPr>
+        <w:t>We have expanded the introduction. Bayesian hierarchical models are increasingly commonly used in (</w:t>
+      </w:r>
+      <w:proofErr w:type="spellStart"/>
+      <w:r>
+        <w:rPr>
+          <w:color w:val="FF0000"/>
+        </w:rPr>
+        <w:t>palaeo</w:t>
+      </w:r>
+      <w:proofErr w:type="spellEnd"/>
+      <w:r>
+        <w:rPr>
+          <w:color w:val="FF0000"/>
+        </w:rPr>
+        <w:t>-) climatic studies, and a de-novo explanation of the Bayesian approach and philosophy is not deemed necessary here. References on Bayesian modelling are included in the Methods section.</w:t>
+      </w:r>
+    </w:p>
+    <w:p>
+      <w:pPr>
+        <w:rPr>
+          <w:color w:val="FF0000"/>
+        </w:rPr>
+      </w:pPr>
+    </w:p>
+    <w:p>
+      <w:r>
+        <w:t>Equations 2, 5, 6 - Similarly, I’d like more context for the choice of this model and its design. Is this logistic model’s design a common setup for paleoclimate? If so, some citations would be nice. If this is a completely novel approach, then I’d appreciate more discussion as to why the authors made these choices. By contrast, I appreciated the discussions around equations 7-10 and thought these were well justified.</w:t>
+      </w:r>
+    </w:p>
+    <w:p>
+      <w:pPr>
+        <w:rPr>
+          <w:color w:val="FF0000"/>
+        </w:rPr>
+      </w:pPr>
+      <w:r>
+        <w:rPr>
+          <w:color w:val="FF0000"/>
+        </w:rPr>
         <w:lastRenderedPageBreak/>
-        <w:t>Introduction – I would like some more context on the use of Bayesian models for paleoclimate reconstruction here. How have BHM’s been used before, and why are they a good choice for this reconstruction? Same for the choice of the logistic model. I thought there were some nice points in lines 320-330 that could be useful here.</w:t>
-      </w:r>
-    </w:p>
-    <w:p>
-      <w:pPr>
-        <w:rPr>
-          <w:color w:val="FF0000"/>
-        </w:rPr>
-      </w:pPr>
-      <w:r>
-        <w:rPr>
-          <w:color w:val="FF0000"/>
-        </w:rPr>
-        <w:t xml:space="preserve">We have expanded the introduction. </w:t>
-      </w:r>
-      <w:r>
-        <w:rPr>
-          <w:color w:val="FF0000"/>
-        </w:rPr>
-        <w:t xml:space="preserve">Bayesian </w:t>
-      </w:r>
-      <w:r>
-        <w:rPr>
-          <w:color w:val="FF0000"/>
-        </w:rPr>
-        <w:t>hierarchical models</w:t>
-      </w:r>
-      <w:r>
-        <w:rPr>
-          <w:color w:val="FF0000"/>
-        </w:rPr>
-        <w:t xml:space="preserve"> are </w:t>
-      </w:r>
-      <w:r>
-        <w:rPr>
-          <w:color w:val="FF0000"/>
-        </w:rPr>
-        <w:t>increasingly commonly</w:t>
-      </w:r>
-      <w:r>
-        <w:rPr>
-          <w:color w:val="FF0000"/>
-        </w:rPr>
-        <w:t xml:space="preserve"> used in (</w:t>
+        <w:t xml:space="preserve">Logistic functions are ideally suited for reconstructing </w:t>
+      </w:r>
+      <w:r>
+        <w:rPr>
+          <w:color w:val="FF0000"/>
+        </w:rPr>
+        <w:t>latitudinal temperature gradients, as they are flexible, yet require few shape parameters. Despite this, logistic functions are</w:t>
+      </w:r>
+      <w:r>
+        <w:rPr>
+          <w:color w:val="FF0000"/>
+        </w:rPr>
+        <w:t xml:space="preserve"> not </w:t>
+      </w:r>
+      <w:r>
+        <w:rPr>
+          <w:color w:val="FF0000"/>
+        </w:rPr>
+        <w:t xml:space="preserve">yet </w:t>
+      </w:r>
+      <w:r>
+        <w:rPr>
+          <w:color w:val="FF0000"/>
+        </w:rPr>
+        <w:t xml:space="preserve">commonly used to model latitudinal temperature gradients for </w:t>
       </w:r>
       <w:proofErr w:type="spellStart"/>
       <w:r>
         <w:rPr>
           <w:color w:val="FF0000"/>
         </w:rPr>
-        <w:t>palaeo</w:t>
+        <w:t>palaeoclimate</w:t>
       </w:r>
       <w:proofErr w:type="spellEnd"/>
       <w:r>
         <w:rPr>
           <w:color w:val="FF0000"/>
         </w:rPr>
-        <w:t>-)</w:t>
+        <w:t xml:space="preserve"> reconstructions. We have added a justification to the methods</w:t>
+      </w:r>
+      <w:r>
+        <w:rPr>
+          <w:color w:val="FF0000"/>
+        </w:rPr>
+        <w:t xml:space="preserve"> (l...)</w:t>
+      </w:r>
+    </w:p>
+    <w:p>
+      <w:r>
+        <w:t>119 – Have the authors done any sensitivity testing of the model’s ecological constraints?</w:t>
+      </w:r>
+    </w:p>
+    <w:p>
+      <w:r>
+        <w:t xml:space="preserve">One immediate example: The minimum and maximum temperatures used to define the coral distributions (21 – 29.5 C) seem to be drawn from the mean values listed in Table 3 of </w:t>
+      </w:r>
+      <w:proofErr w:type="spellStart"/>
+      <w:r>
+        <w:t>Kleypas</w:t>
+      </w:r>
+      <w:proofErr w:type="spellEnd"/>
+      <w:r>
+        <w:t xml:space="preserve"> et al., 1999. However, the range of extreme values listed in that table (16 – 34.4 C) is considerably broader and could also be a reasonable choice. Does using the broader range noticeably change the results of the analysis? If so, this should be noted.</w:t>
+      </w:r>
+    </w:p>
+    <w:p>
+      <w:pPr>
+        <w:rPr>
+          <w:color w:val="FF0000"/>
+        </w:rPr>
+      </w:pPr>
+      <w:r>
+        <w:rPr>
+          <w:color w:val="FF0000"/>
+        </w:rPr>
+        <w:t xml:space="preserve">We do not agree that the extreme range (based on coldest and hottest weekly temperature) is a </w:t>
+      </w:r>
+      <w:proofErr w:type="spellStart"/>
+      <w:r>
+        <w:rPr>
+          <w:color w:val="FF0000"/>
+        </w:rPr>
+        <w:t>a</w:t>
+      </w:r>
+      <w:proofErr w:type="spellEnd"/>
+      <w:r>
+        <w:rPr>
+          <w:color w:val="FF0000"/>
+        </w:rPr>
+        <w:t xml:space="preserve"> good alternative to describe the modern coral habitat in terms of annual mean temperature. However, w</w:t>
+      </w:r>
+      <w:r>
+        <w:rPr>
+          <w:color w:val="FF0000"/>
+        </w:rPr>
+        <w:t xml:space="preserve">e have added a sensitivity test using </w:t>
+      </w:r>
+      <w:r>
+        <w:rPr>
+          <w:color w:val="FF0000"/>
+        </w:rPr>
+        <w:t>the</w:t>
       </w:r>
       <w:r>
         <w:rPr>
@@ -933,163 +1258,57 @@
         <w:rPr>
           <w:color w:val="FF0000"/>
         </w:rPr>
-        <w:t>climatic studies, and a de-novo explanation of the Bayesian approach and philosophy is not deemed necessary here. References on Bayesian modelling are included in the Methods section.</w:t>
-      </w:r>
-    </w:p>
-    <w:p>
-      <w:pPr>
-        <w:rPr>
-          <w:color w:val="FF0000"/>
-        </w:rPr>
-      </w:pPr>
-    </w:p>
-    <w:p>
-      <w:r>
-        <w:t>Equations 2, 5, 6 - Similarly, I’d like more context for the choice of this model and its design. Is this logistic model’s design a common setup for paleoclimate? If so, some citations would be nice. If this is a completely novel approach, then I’d appreciate more discussion as to why the authors made these choices. By contrast, I appreciated the discussions around equations 7-10 and thought these were well justified.</w:t>
-      </w:r>
-    </w:p>
-    <w:p>
-      <w:pPr>
-        <w:rPr>
-          <w:color w:val="FF0000"/>
-        </w:rPr>
-      </w:pPr>
-      <w:r>
-        <w:rPr>
-          <w:color w:val="FF0000"/>
-        </w:rPr>
-        <w:t xml:space="preserve">Logistic functions are ideally suited for reconstructing </w:t>
-      </w:r>
-      <w:r>
-        <w:rPr>
-          <w:color w:val="FF0000"/>
-        </w:rPr>
-        <w:t>latitudinal temperature gradients, as they are flexible, yet require few shape parameters. Despite this, l</w:t>
-      </w:r>
-      <w:r>
-        <w:rPr>
-          <w:color w:val="FF0000"/>
-        </w:rPr>
-        <w:t xml:space="preserve">ogistic functions </w:t>
-      </w:r>
-      <w:r>
-        <w:rPr>
-          <w:color w:val="FF0000"/>
-        </w:rPr>
-        <w:t>are</w:t>
-      </w:r>
-      <w:r>
-        <w:rPr>
-          <w:color w:val="FF0000"/>
-        </w:rPr>
-        <w:t xml:space="preserve"> not </w:t>
-      </w:r>
-      <w:r>
-        <w:rPr>
-          <w:color w:val="FF0000"/>
-        </w:rPr>
-        <w:t xml:space="preserve">yet </w:t>
-      </w:r>
-      <w:r>
-        <w:rPr>
-          <w:color w:val="FF0000"/>
-        </w:rPr>
-        <w:t xml:space="preserve">commonly used to model latitudinal temperature gradients for </w:t>
+        <w:t>temperature range of 16 – 3</w:t>
+      </w:r>
+      <w:r>
+        <w:rPr>
+          <w:color w:val="FF0000"/>
+        </w:rPr>
+        <w:t>5</w:t>
+      </w:r>
+      <w:r>
+        <w:rPr>
+          <w:color w:val="FF0000"/>
+        </w:rPr>
+        <w:t>.</w:t>
+      </w:r>
+      <w:r>
+        <w:rPr>
+          <w:color w:val="FF0000"/>
+        </w:rPr>
+        <w:t xml:space="preserve">6 </w:t>
+      </w:r>
+      <w:r>
+        <w:rPr>
+          <w:color w:val="FF0000"/>
+        </w:rPr>
+        <w:t xml:space="preserve">C for both the corals and the </w:t>
       </w:r>
       <w:proofErr w:type="spellStart"/>
       <w:r>
         <w:rPr>
           <w:color w:val="FF0000"/>
         </w:rPr>
-        <w:t>palaeoclimate</w:t>
+        <w:t>Avicennia</w:t>
       </w:r>
       <w:proofErr w:type="spellEnd"/>
       <w:r>
         <w:rPr>
           <w:color w:val="FF0000"/>
         </w:rPr>
-        <w:t xml:space="preserve"> reconstructions. We have added a justification to the methods</w:t>
-      </w:r>
-      <w:r>
-        <w:rPr>
-          <w:color w:val="FF0000"/>
-        </w:rPr>
-        <w:t xml:space="preserve"> (l...)</w:t>
-      </w:r>
-    </w:p>
-    <w:p>
-      <w:r>
-        <w:t>119 – Have the authors done any sensitivity testing of the model’s ecological constraints?</w:t>
-      </w:r>
-    </w:p>
-    <w:p>
-      <w:r>
-        <w:t xml:space="preserve">One immediate example: The minimum and maximum temperatures used to define the coral distributions (21 – 29.5 C) seem to be drawn from the mean values listed in Table 3 of </w:t>
-      </w:r>
-      <w:proofErr w:type="spellStart"/>
-      <w:r>
-        <w:t>Kleypas</w:t>
-      </w:r>
-      <w:proofErr w:type="spellEnd"/>
-      <w:r>
-        <w:t xml:space="preserve"> et al., 1999. However, the range of extreme values listed in that table (16 – 34.4 C) is considerably broader and could also be a reasonable choice. Does using the broader range noticeably change the results of the analysis? If so, this should be noted.</w:t>
-      </w:r>
-    </w:p>
-    <w:p>
-      <w:pPr>
-        <w:rPr>
-          <w:color w:val="FF0000"/>
-        </w:rPr>
-      </w:pPr>
-      <w:r>
-        <w:rPr>
-          <w:color w:val="FF0000"/>
-        </w:rPr>
-        <w:t xml:space="preserve">We do not agree that the extreme range (based on coldest and hottest weekly temperature) is a </w:t>
-      </w:r>
-      <w:proofErr w:type="spellStart"/>
-      <w:r>
-        <w:rPr>
-          <w:color w:val="FF0000"/>
-        </w:rPr>
-        <w:t>a</w:t>
-      </w:r>
-      <w:proofErr w:type="spellEnd"/>
-      <w:r>
-        <w:rPr>
-          <w:color w:val="FF0000"/>
-        </w:rPr>
-        <w:t xml:space="preserve"> good alternative to describe the modern coral habitat in terms of annual mean temperature. However, w</w:t>
-      </w:r>
-      <w:r>
-        <w:rPr>
-          <w:color w:val="FF0000"/>
-        </w:rPr>
-        <w:t xml:space="preserve">e have added a sensitivity test using </w:t>
-      </w:r>
-      <w:r>
-        <w:rPr>
-          <w:color w:val="FF0000"/>
-        </w:rPr>
-        <w:t>the</w:t>
-      </w:r>
-      <w:r>
-        <w:rPr>
-          <w:color w:val="FF0000"/>
-        </w:rPr>
-        <w:t xml:space="preserve"> </w:t>
-      </w:r>
-      <w:r>
-        <w:rPr>
-          <w:color w:val="FF0000"/>
-        </w:rPr>
-        <w:t>temperature range of 16 – 3</w:t>
-      </w:r>
-      <w:r>
-        <w:rPr>
-          <w:color w:val="FF0000"/>
-        </w:rPr>
-        <w:t>5</w:t>
+        <w:t>-</w:t>
+      </w:r>
+      <w:r>
+        <w:rPr>
+          <w:color w:val="FF0000"/>
+        </w:rPr>
+        <w:t>Rhizophoraceae</w:t>
+      </w:r>
+      <w:r>
+        <w:rPr>
+          <w:color w:val="FF0000"/>
+        </w:rPr>
+        <w:t xml:space="preserve"> mangrove assemblage to follow the suggestion of referee 1. The result is very similar to the original analysis (Fig. S ???)</w:t>
       </w:r>
       <w:r>
         <w:rPr>
@@ -1097,50 +1316,6 @@
         </w:rPr>
         <w:t>.</w:t>
       </w:r>
-      <w:r>
-        <w:rPr>
-          <w:color w:val="FF0000"/>
-        </w:rPr>
-        <w:t xml:space="preserve">6 </w:t>
-      </w:r>
-      <w:r>
-        <w:rPr>
-          <w:color w:val="FF0000"/>
-        </w:rPr>
-        <w:t xml:space="preserve">C for both the corals and the </w:t>
-      </w:r>
-      <w:proofErr w:type="spellStart"/>
-      <w:r>
-        <w:rPr>
-          <w:color w:val="FF0000"/>
-        </w:rPr>
-        <w:t>Avicennia</w:t>
-      </w:r>
-      <w:proofErr w:type="spellEnd"/>
-      <w:r>
-        <w:rPr>
-          <w:color w:val="FF0000"/>
-        </w:rPr>
-        <w:t>-</w:t>
-      </w:r>
-      <w:r>
-        <w:rPr>
-          <w:color w:val="FF0000"/>
-        </w:rPr>
-        <w:t>Rhizophoraceae</w:t>
-      </w:r>
-      <w:r>
-        <w:rPr>
-          <w:color w:val="FF0000"/>
-        </w:rPr>
-        <w:t xml:space="preserve"> mangrove assemblage to follow the suggestion of referee 1. The result is very similar to the original analysis (Fig. S ???)</w:t>
-      </w:r>
-      <w:r>
-        <w:rPr>
-          <w:color w:val="FF0000"/>
-        </w:rPr>
-        <w:t>.</w:t>
-      </w:r>
     </w:p>
     <w:p>
       <w:r>
@@ -1172,56 +1347,56 @@
     </w:p>
     <w:p>
       <w:r>
+        <w:t>This might be beyond the scope of the paper – but are there other models that might fit this data better?</w:t>
+      </w:r>
+    </w:p>
+    <w:p>
+      <w:r>
+        <w:t>Figure 3 – Please add R</w:t>
+      </w:r>
+      <w:r>
+        <w:rPr>
+          <w:vertAlign w:val="superscript"/>
+        </w:rPr>
+        <w:t>2</w:t>
+      </w:r>
+      <w:r>
+        <w:t>, and sample size (N) to either the figure or the caption. Also, I suspect many of the grey dots are obscuring data points behind them. If this is the case, consider using a heatmap-style shading for the grey dots.</w:t>
+      </w:r>
+    </w:p>
+    <w:p>
+      <w:r>
+        <w:t> </w:t>
+      </w:r>
+    </w:p>
+    <w:p>
+      <w:r>
+        <w:t>Minor notes:</w:t>
+      </w:r>
+    </w:p>
+    <w:p>
+      <w:r>
+        <w:t>83 - This sentence runs on a bit. Consider splitting.</w:t>
+      </w:r>
+    </w:p>
+    <w:p>
+      <w:r>
+        <w:t>93 - I think it would be best to reference Figure 1 in the text of this section.</w:t>
+      </w:r>
+    </w:p>
+    <w:p>
+      <w:r>
+        <w:t>121, 141, 149 – If I’m understanding this correctly, the standard deviations were selected specifically with the 97.5/95% distributions in mind. I'd suggest rewording slightly to clarify this point.</w:t>
+      </w:r>
+    </w:p>
+    <w:p>
+      <w:r>
+        <w:t>127 - Extra comma after “empirical”</w:t>
+      </w:r>
+    </w:p>
+    <w:p>
+      <w:r>
         <w:lastRenderedPageBreak/>
-        <w:t>This might be beyond the scope of the paper – but are there other models that might fit this data better?</w:t>
-      </w:r>
-    </w:p>
-    <w:p>
-      <w:r>
-        <w:t>Figure 3 – Please add R</w:t>
-      </w:r>
-      <w:r>
-        <w:rPr>
-          <w:vertAlign w:val="superscript"/>
-        </w:rPr>
-        <w:t>2</w:t>
-      </w:r>
-      <w:r>
-        <w:t>, and sample size (N) to either the figure or the caption. Also, I suspect many of the grey dots are obscuring data points behind them. If this is the case, consider using a heatmap-style shading for the grey dots.</w:t>
-      </w:r>
-    </w:p>
-    <w:p>
-      <w:r>
-        <w:t> </w:t>
-      </w:r>
-    </w:p>
-    <w:p>
-      <w:r>
-        <w:t>Minor notes:</w:t>
-      </w:r>
-    </w:p>
-    <w:p>
-      <w:r>
-        <w:t>83 - This sentence runs on a bit. Consider splitting.</w:t>
-      </w:r>
-    </w:p>
-    <w:p>
-      <w:r>
-        <w:t>93 - I think it would be best to reference Figure 1 in the text of this section.</w:t>
-      </w:r>
-    </w:p>
-    <w:p>
-      <w:r>
-        <w:t>121, 141, 149 – If I’m understanding this correctly, the standard deviations were selected specifically with the 97.5/95% distributions in mind. I'd suggest rewording slightly to clarify this point.</w:t>
-      </w:r>
-    </w:p>
-    <w:p>
-      <w:r>
-        <w:t>127 - Extra comma after “empirical”</w:t>
-      </w:r>
-    </w:p>
-    <w:p>
-      <w:r>
         <w:t>138 - Remove “being”</w:t>
       </w:r>
     </w:p>
@@ -1833,6 +2008,7 @@
   <w:style w:type="character" w:default="1" w:styleId="DefaultParagraphFont">
     <w:name w:val="Default Paragraph Font"/>
     <w:uiPriority w:val="1"/>
+    <w:semiHidden/>
     <w:unhideWhenUsed/>
   </w:style>
   <w:style w:type="table" w:default="1" w:styleId="TableNormal">

</xml_diff>

<commit_message>
reviewer replies & sensitivity analyses
</commit_message>
<xml_diff>
--- a/manuscript/author_comments_to_referees.docx
+++ b/manuscript/author_comments_to_referees.docx
@@ -4,30 +4,14 @@
   <w:body>
     <w:p>
       <w:r>
-        <w:t xml:space="preserve">The authors present a novel approach </w:t>
-      </w:r>
-      <w:proofErr w:type="gramStart"/>
-      <w:r>
-        <w:t>in an attempt to</w:t>
-      </w:r>
-      <w:proofErr w:type="gramEnd"/>
-      <w:r>
-        <w:t xml:space="preserve"> improve latitudinal temperature gradients from spatially scarce proxy estimates.</w:t>
-      </w:r>
-      <w:r>
-        <w:br/>
-      </w:r>
-      <w:r>
-        <w:br/>
-        <w:t xml:space="preserve">While their efforts can clearly help substantially towards better assessing and interpreting the available proxies, the authors do not provide a convincing case to support their claims regarding the early Eocene. The technicalities and implementation of the method is solid, but the results allow only for a limited assessment of its applicability. Many of the limitations considering these proxy estimates lie in the methods behind the proxies themselves, something that is not adequately addressed in my opinion. I would therefore like to see some more tests including the potential effects of </w:t>
-      </w:r>
-      <w:proofErr w:type="gramStart"/>
-      <w:r>
-        <w:t>e.g.</w:t>
-      </w:r>
-      <w:proofErr w:type="gramEnd"/>
-      <w:r>
-        <w:t xml:space="preserve"> seasonality, lacking upper/lower bounds, or differently-sourced temperatures (ML ocean, SST, SAT etc.).</w:t>
+        <w:t>The authors present a novel approach in an attempt to improve latitudinal temperature gradients from spatially scarce proxy estimates.</w:t>
+      </w:r>
+      <w:r>
+        <w:br/>
+      </w:r>
+      <w:r>
+        <w:br/>
+        <w:t>While their efforts can clearly help substantially towards better assessing and interpreting the available proxies, the authors do not provide a convincing case to support their claims regarding the early Eocene. The technicalities and implementation of the method is solid, but the results allow only for a limited assessment of its applicability. Many of the limitations considering these proxy estimates lie in the methods behind the proxies themselves, something that is not adequately addressed in my opinion. I would therefore like to see some more tests including the potential effects of e.g. seasonality, lacking upper/lower bounds, or differently-sourced temperatures (ML ocean, SST, SAT etc.).</w:t>
       </w:r>
     </w:p>
     <w:p>
@@ -98,21 +82,7 @@
         <w:rPr>
           <w:color w:val="FF0000"/>
         </w:rPr>
-        <w:t xml:space="preserve">We recognise that time averaging also necessarily effects aggregate temperature </w:t>
-      </w:r>
-      <w:proofErr w:type="gramStart"/>
-      <w:r>
-        <w:rPr>
-          <w:color w:val="FF0000"/>
-        </w:rPr>
-        <w:t>effects, and</w:t>
-      </w:r>
-      <w:proofErr w:type="gramEnd"/>
-      <w:r>
-        <w:rPr>
-          <w:color w:val="FF0000"/>
-        </w:rPr>
-        <w:t xml:space="preserve"> believe that the structure of our model leads to a fair representation of the accompanying uncertainty. </w:t>
+        <w:t xml:space="preserve">We recognise that time averaging also necessarily effects aggregate temperature effects, and believe that the structure of our model leads to a fair representation of the accompanying uncertainty. </w:t>
       </w:r>
     </w:p>
     <w:p>
@@ -157,7 +127,6 @@
         </w:rPr>
         <w:t xml:space="preserve">proxy </w:t>
       </w:r>
-      <w:proofErr w:type="gramStart"/>
       <w:r>
         <w:rPr>
           <w:color w:val="FF0000"/>
@@ -168,14 +137,7 @@
         <w:rPr>
           <w:color w:val="FF0000"/>
         </w:rPr>
-        <w:t>, and</w:t>
-      </w:r>
-      <w:proofErr w:type="gramEnd"/>
-      <w:r>
-        <w:rPr>
-          <w:color w:val="FF0000"/>
-        </w:rPr>
-        <w:t xml:space="preserve"> present these new results in the Supplementary Materials.</w:t>
+        <w:t>, and present these new results in the Supplementary Materials.</w:t>
       </w:r>
     </w:p>
     <w:p>
@@ -239,21 +201,7 @@
         <w:rPr>
           <w:color w:val="FF0000"/>
         </w:rPr>
-        <w:t xml:space="preserve"> may indeed part of the reason why the standard deviation of the EECO gradient is much higher than that of the modern gradient. A more temporally finely resolved analysis would be an interesting </w:t>
-      </w:r>
-      <w:proofErr w:type="gramStart"/>
-      <w:r>
-        <w:rPr>
-          <w:color w:val="FF0000"/>
-        </w:rPr>
-        <w:t>project, but</w:t>
-      </w:r>
-      <w:proofErr w:type="gramEnd"/>
-      <w:r>
-        <w:rPr>
-          <w:color w:val="FF0000"/>
-        </w:rPr>
-        <w:t xml:space="preserve"> is beyond the scope of this study.</w:t>
+        <w:t xml:space="preserve"> may indeed part of the reason why the standard deviation of the EECO gradient is much higher than that of the modern gradient. A more temporally finely resolved analysis would be an interesting project, but is beyond the scope of this study.</w:t>
       </w:r>
     </w:p>
     <w:p>
@@ -298,15 +246,7 @@
         </w:numPr>
       </w:pPr>
       <w:r>
-        <w:t xml:space="preserve">I assume the authors consider near-surface, surface or mixed layer ocean </w:t>
-      </w:r>
-      <w:proofErr w:type="gramStart"/>
-      <w:r>
-        <w:t>temperatures?</w:t>
-      </w:r>
-      <w:proofErr w:type="gramEnd"/>
-      <w:r>
-        <w:t xml:space="preserve"> I am missing some clarification and motivation here.</w:t>
+        <w:t>I assume the authors consider near-surface, surface or mixed layer ocean temperatures? I am missing some clarification and motivation here.</w:t>
       </w:r>
     </w:p>
     <w:p>
@@ -395,6 +335,34 @@
       </w:r>
     </w:p>
     <w:p>
+      <w:pPr>
+        <w:ind w:left="1080"/>
+        <w:rPr>
+          <w:color w:val="FF0000"/>
+        </w:rPr>
+      </w:pPr>
+      <w:r>
+        <w:rPr>
+          <w:color w:val="FF0000"/>
+        </w:rPr>
+        <w:t>We used mean annual temperatures to define our ecological proxies, which we deem most appropriate as we are not modelling seasonal temperatures; instead the geochemical proxy compilation likely consists of temperature signals averaged across seasons, and/or from different seasons. We acknowledge that using seasonal temperatures would be preferable for a seasonally resolved analysis, which we cannot provide herein.</w:t>
+      </w:r>
+    </w:p>
+    <w:p>
+      <w:pPr>
+        <w:ind w:left="1080"/>
+        <w:rPr>
+          <w:color w:val="FF0000"/>
+        </w:rPr>
+      </w:pPr>
+      <w:r>
+        <w:rPr>
+          <w:color w:val="FF0000"/>
+        </w:rPr>
+        <w:t>We have however added an additional test in which we use the temperatures of the coldest and warmest weeks/months to define the ecological proxies. (SM...)</w:t>
+      </w:r>
+    </w:p>
+    <w:p>
       <w:r>
         <w:rPr>
           <w:i/>
@@ -422,15 +390,7 @@
         </w:numPr>
       </w:pPr>
       <w:r>
-        <w:t xml:space="preserve">In the model validation, is there a way to not only consider the shear </w:t>
-      </w:r>
-      <w:proofErr w:type="gramStart"/>
-      <w:r>
-        <w:t>amount</w:t>
-      </w:r>
-      <w:proofErr w:type="gramEnd"/>
-      <w:r>
-        <w:t xml:space="preserve"> of samples, but also their spatial clustering?</w:t>
+        <w:t>In the model validation, is there a way to not only consider the shear amount of samples, but also their spatial clustering?</w:t>
       </w:r>
       <w:r>
         <w:br/>
@@ -446,6 +406,7 @@
           <w:i/>
           <w:iCs/>
         </w:rPr>
+        <w:lastRenderedPageBreak/>
         <w:t>Results</w:t>
       </w:r>
     </w:p>
@@ -479,7 +440,6 @@
         </w:numPr>
       </w:pPr>
       <w:r>
-        <w:lastRenderedPageBreak/>
         <w:t>Looking at the main result in figure 4, I find it hard to see the added value of the method presented in this work.</w:t>
       </w:r>
       <w:r>
@@ -542,15 +502,7 @@
         </w:numPr>
       </w:pPr>
       <w:r>
-        <w:t xml:space="preserve">L55: this is indeed the case in a general sense, but there are clear exceptions </w:t>
-      </w:r>
-      <w:proofErr w:type="gramStart"/>
-      <w:r>
-        <w:t>e.g.</w:t>
-      </w:r>
-      <w:proofErr w:type="gramEnd"/>
-      <w:r>
-        <w:t xml:space="preserve"> near fronts (e.g. the ACC or a WBC). How can we tell whether a certain proxy is representative of the surrounding region?</w:t>
+        <w:t>L55: this is indeed the case in a general sense, but there are clear exceptions e.g. near fronts (e.g. the ACC or a WBC). How can we tell whether a certain proxy is representative of the surrounding region?</w:t>
       </w:r>
     </w:p>
     <w:p>
@@ -601,6 +553,7 @@
         </w:numPr>
       </w:pPr>
       <w:r>
+        <w:lastRenderedPageBreak/>
         <w:t>L146: What motivates the maximum value of 29.5C for mangroves? This may push tropical temperature ranges down considerably, and thus needs to be justified.</w:t>
       </w:r>
     </w:p>
@@ -714,7 +667,6 @@
         </w:numPr>
       </w:pPr>
       <w:r>
-        <w:lastRenderedPageBreak/>
         <w:t xml:space="preserve">L210: It is unclear to me how the emulated climatic states represent a realistic simulation. If these are highly idealised, they may not be suitable to purposefully test the </w:t>
       </w:r>
       <w:proofErr w:type="spellStart"/>
@@ -757,15 +709,7 @@
       </w:r>
       <w:proofErr w:type="spellEnd"/>
       <w:r>
-        <w:t xml:space="preserve"> may instead consider using </w:t>
-      </w:r>
-      <w:proofErr w:type="gramStart"/>
-      <w:r>
-        <w:t>e.g.</w:t>
-      </w:r>
-      <w:proofErr w:type="gramEnd"/>
-      <w:r>
-        <w:t xml:space="preserve"> 'estimates from our Bayesian model', or 'proxy-based model estimates'.</w:t>
+        <w:t xml:space="preserve"> may instead consider using e.g. 'estimates from our Bayesian model', or 'proxy-based model estimates'.</w:t>
       </w:r>
     </w:p>
     <w:p>
@@ -898,22 +842,18 @@
         </w:numPr>
       </w:pPr>
       <w:r>
-        <w:t>Figure 2/4: It is described in the methods that the latitudinal gradient of the prior lies at middle latitudes, this is however very different from the emulated greenhouse climates.</w:t>
-      </w:r>
-      <w:r>
-        <w:br/>
-      </w:r>
-      <w:r>
-        <w:br/>
-        <w:t xml:space="preserve">In figure 4, we again see the maximum gradient shown at middle latitudes. This seems inconsistent with the emulator cases </w:t>
-      </w:r>
-      <w:proofErr w:type="gramStart"/>
-      <w:r>
-        <w:t>and also</w:t>
-      </w:r>
-      <w:proofErr w:type="gramEnd"/>
-      <w:r>
-        <w:t xml:space="preserve"> poses the question what determines this position?</w:t>
+        <w:t xml:space="preserve">Figure 2/4: It is described in the methods that the latitudinal gradient of the prior lies at middle latitudes, this is however very different from the emulated </w:t>
+      </w:r>
+      <w:r>
+        <w:lastRenderedPageBreak/>
+        <w:t>greenhouse climates.</w:t>
+      </w:r>
+      <w:r>
+        <w:br/>
+      </w:r>
+      <w:r>
+        <w:br/>
+        <w:t>In figure 4, we again see the maximum gradient shown at middle latitudes. This seems inconsistent with the emulator cases and also poses the question what determines this position?</w:t>
       </w:r>
       <w:r>
         <w:br/>
@@ -929,7 +869,6 @@
           <w:b/>
           <w:bCs/>
         </w:rPr>
-        <w:lastRenderedPageBreak/>
         <w:t>Tables</w:t>
       </w:r>
     </w:p>
@@ -1040,42 +979,20 @@
     </w:p>
     <w:p>
       <w:r>
-        <w:t xml:space="preserve">The authors provide a novel quantitative method for reconstructing Eocene temperature gradients from sparse proxy data. The paper is well written, and the implementation is mostly solid, but I am not yet convinced of their claims for the early Eocene. </w:t>
-      </w:r>
-      <w:proofErr w:type="gramStart"/>
-      <w:r>
-        <w:t>In particular, I’m</w:t>
-      </w:r>
-      <w:proofErr w:type="gramEnd"/>
-      <w:r>
-        <w:t xml:space="preserve"> concerned that the authors may have overestimated their model’s skill by neglecting to include proxy biases and noise in their model’s validation. I would also appreciate a bit more context and/or justification for several methodological choices – such as the choice of a logistic model, and the sensitivity to the ecological parameters. That said, I think this paper has excellent potential to improve the paleoclimate field, and I recommend its acceptance following various revisions.</w:t>
-      </w:r>
-    </w:p>
-    <w:p>
-      <w:pPr>
-        <w:rPr>
-          <w:color w:val="FF0000"/>
-        </w:rPr>
-      </w:pPr>
-      <w:r>
-        <w:rPr>
-          <w:color w:val="FF0000"/>
-        </w:rPr>
-        <w:t xml:space="preserve">We expanded the justification of the method in the </w:t>
-      </w:r>
-      <w:proofErr w:type="gramStart"/>
-      <w:r>
-        <w:rPr>
-          <w:color w:val="FF0000"/>
-        </w:rPr>
-        <w:t>introduction, and</w:t>
-      </w:r>
-      <w:proofErr w:type="gramEnd"/>
-      <w:r>
-        <w:rPr>
-          <w:color w:val="FF0000"/>
-        </w:rPr>
-        <w:t xml:space="preserve"> have added additional details on the choice of the logistic functions in the Methods</w:t>
+        <w:t>The authors provide a novel quantitative method for reconstructing Eocene temperature gradients from sparse proxy data. The paper is well written, and the implementation is mostly solid, but I am not yet convinced of their claims for the early Eocene. In particular, I’m concerned that the authors may have overestimated their model’s skill by neglecting to include proxy biases and noise in their model’s validation. I would also appreciate a bit more context and/or justification for several methodological choices – such as the choice of a logistic model, and the sensitivity to the ecological parameters. That said, I think this paper has excellent potential to improve the paleoclimate field, and I recommend its acceptance following various revisions.</w:t>
+      </w:r>
+    </w:p>
+    <w:p>
+      <w:pPr>
+        <w:rPr>
+          <w:color w:val="FF0000"/>
+        </w:rPr>
+      </w:pPr>
+      <w:r>
+        <w:rPr>
+          <w:color w:val="FF0000"/>
+        </w:rPr>
+        <w:t>We expanded the justification of the method in the introduction, and have added additional details on the choice of the logistic functions in the Methods</w:t>
       </w:r>
       <w:r>
         <w:rPr>
@@ -1105,6 +1022,7 @@
         <w:rPr>
           <w:color w:val="FF0000"/>
         </w:rPr>
+        <w:lastRenderedPageBreak/>
         <w:t>We have expanded the introduction. Bayesian hierarchical models are increasingly commonly used in (</w:t>
       </w:r>
       <w:proofErr w:type="spellStart"/>
@@ -1144,210 +1062,266 @@
         <w:rPr>
           <w:color w:val="FF0000"/>
         </w:rPr>
+        <w:t xml:space="preserve">Logistic functions are ideally suited for reconstructing </w:t>
+      </w:r>
+      <w:r>
+        <w:rPr>
+          <w:color w:val="FF0000"/>
+        </w:rPr>
+        <w:t>latitudinal temperature gradients, as they are flexible, yet require few shape parameters. Despite this, logistic functions are</w:t>
+      </w:r>
+      <w:r>
+        <w:rPr>
+          <w:color w:val="FF0000"/>
+        </w:rPr>
+        <w:t xml:space="preserve"> not </w:t>
+      </w:r>
+      <w:r>
+        <w:rPr>
+          <w:color w:val="FF0000"/>
+        </w:rPr>
+        <w:t xml:space="preserve">yet </w:t>
+      </w:r>
+      <w:r>
+        <w:rPr>
+          <w:color w:val="FF0000"/>
+        </w:rPr>
+        <w:t xml:space="preserve">commonly used to model latitudinal temperature gradients for </w:t>
+      </w:r>
+      <w:proofErr w:type="spellStart"/>
+      <w:r>
+        <w:rPr>
+          <w:color w:val="FF0000"/>
+        </w:rPr>
+        <w:t>palaeoclimate</w:t>
+      </w:r>
+      <w:proofErr w:type="spellEnd"/>
+      <w:r>
+        <w:rPr>
+          <w:color w:val="FF0000"/>
+        </w:rPr>
+        <w:t xml:space="preserve"> reconstructions. We have added a justification to the methods</w:t>
+      </w:r>
+      <w:r>
+        <w:rPr>
+          <w:color w:val="FF0000"/>
+        </w:rPr>
+        <w:t xml:space="preserve"> (l...)</w:t>
+      </w:r>
+    </w:p>
+    <w:p>
+      <w:r>
+        <w:t>119 – Have the authors done any sensitivity testing of the model’s ecological constraints?</w:t>
+      </w:r>
+    </w:p>
+    <w:p>
+      <w:r>
+        <w:t xml:space="preserve">One immediate example: The minimum and maximum temperatures used to define the coral distributions (21 – 29.5 C) seem to be drawn from the mean values listed in Table 3 of </w:t>
+      </w:r>
+      <w:proofErr w:type="spellStart"/>
+      <w:r>
+        <w:t>Kleypas</w:t>
+      </w:r>
+      <w:proofErr w:type="spellEnd"/>
+      <w:r>
+        <w:t xml:space="preserve"> et al., 1999. However, the range of extreme values listed in that table (16 – 34.4 C) is considerably broader and could also be a reasonable choice. Does using the broader range noticeably change the results of the analysis? If so, this should be noted.</w:t>
+      </w:r>
+    </w:p>
+    <w:p>
+      <w:pPr>
+        <w:rPr>
+          <w:color w:val="FF0000"/>
+        </w:rPr>
+      </w:pPr>
+      <w:r>
+        <w:rPr>
+          <w:color w:val="FF0000"/>
+        </w:rPr>
+        <w:t xml:space="preserve">We do not agree that the extreme range (based on coldest and hottest weekly temperature) is a </w:t>
+      </w:r>
+      <w:proofErr w:type="spellStart"/>
+      <w:r>
+        <w:rPr>
+          <w:color w:val="FF0000"/>
+        </w:rPr>
+        <w:t>a</w:t>
+      </w:r>
+      <w:proofErr w:type="spellEnd"/>
+      <w:r>
+        <w:rPr>
+          <w:color w:val="FF0000"/>
+        </w:rPr>
+        <w:t xml:space="preserve"> good alternative to describe the modern coral habitat in terms of annual mean temperature. However, w</w:t>
+      </w:r>
+      <w:r>
+        <w:rPr>
+          <w:color w:val="FF0000"/>
+        </w:rPr>
+        <w:t xml:space="preserve">e have added a sensitivity test using </w:t>
+      </w:r>
+      <w:r>
+        <w:rPr>
+          <w:color w:val="FF0000"/>
+        </w:rPr>
+        <w:t>the</w:t>
+      </w:r>
+      <w:r>
+        <w:rPr>
+          <w:color w:val="FF0000"/>
+        </w:rPr>
+        <w:t xml:space="preserve"> </w:t>
+      </w:r>
+      <w:r>
+        <w:rPr>
+          <w:color w:val="FF0000"/>
+        </w:rPr>
+        <w:t>temperature range of 16 – 3</w:t>
+      </w:r>
+      <w:r>
+        <w:rPr>
+          <w:color w:val="FF0000"/>
+        </w:rPr>
+        <w:t>5</w:t>
+      </w:r>
+      <w:r>
+        <w:rPr>
+          <w:color w:val="FF0000"/>
+        </w:rPr>
+        <w:t>.</w:t>
+      </w:r>
+      <w:r>
+        <w:rPr>
+          <w:color w:val="FF0000"/>
+        </w:rPr>
+        <w:t xml:space="preserve">6 </w:t>
+      </w:r>
+      <w:r>
+        <w:rPr>
+          <w:color w:val="FF0000"/>
+        </w:rPr>
+        <w:t xml:space="preserve">C for both the corals and the </w:t>
+      </w:r>
+      <w:proofErr w:type="spellStart"/>
+      <w:r>
+        <w:rPr>
+          <w:color w:val="FF0000"/>
+        </w:rPr>
+        <w:t>Avicennia</w:t>
+      </w:r>
+      <w:proofErr w:type="spellEnd"/>
+      <w:r>
+        <w:rPr>
+          <w:color w:val="FF0000"/>
+        </w:rPr>
+        <w:t>-</w:t>
+      </w:r>
+      <w:r>
+        <w:rPr>
+          <w:color w:val="FF0000"/>
+        </w:rPr>
+        <w:t>Rhizophoraceae</w:t>
+      </w:r>
+      <w:r>
+        <w:rPr>
+          <w:color w:val="FF0000"/>
+        </w:rPr>
+        <w:t xml:space="preserve"> mangrove assemblage to follow the suggestion of referee 1. The result is very similar to the original analysis (Fig. S ???)</w:t>
+      </w:r>
+      <w:r>
+        <w:rPr>
+          <w:color w:val="FF0000"/>
+        </w:rPr>
+        <w:t>.</w:t>
+      </w:r>
+    </w:p>
+    <w:p>
+      <w:r>
+        <w:t>211 - I would appreciate a slightly more detailed description of the gradients and how they were constructed.</w:t>
+      </w:r>
+    </w:p>
+    <w:p>
+      <w:r>
+        <w:t>216 – I’m concerned that this validation is neglecting the effects of bias and noise in the proxy data. The idealized gradients and limited spatial sampling are a great start, but the current setup seems to assume that proxy data is a perfect record of past temperature. In reality, this is not the case, and I would like to see the validation take this into account. Incorporating the effects of proxy seasonality and auto-regressive noise would be my two foremost concerns.</w:t>
+      </w:r>
+    </w:p>
+    <w:p>
+      <w:r>
+        <w:t>280 – I’m curious why the authors have limited the prior to the modern empirical gradient. Is there a reason for not using priors derived from Eocene climate model simulations?</w:t>
+      </w:r>
+    </w:p>
+    <w:p>
+      <w:pPr>
+        <w:rPr>
+          <w:color w:val="FF0000"/>
+        </w:rPr>
+      </w:pPr>
+      <w:r>
+        <w:rPr>
+          <w:color w:val="FF0000"/>
+        </w:rPr>
+        <w:t>W</w:t>
+      </w:r>
+      <w:r>
+        <w:rPr>
+          <w:color w:val="FF0000"/>
+        </w:rPr>
+        <w:t xml:space="preserve">e wanted to avoid letting a prior based on Eocene climate model simulations push the results in the direction of already existing, Eocene climate estimates. A prior broadly based on the modern is conservative in that it ensures that a latitudinal temperature gradient very different from the modern is inferred based mainly on the data, not on the prior – and this is what our results show. </w:t>
+      </w:r>
+    </w:p>
+    <w:p>
+      <w:r>
+        <w:t>301 – “the early Eocene data does not fit as well to the logistic latitudinal gradient model” - This begs the question of whether the logistic model is a reasonable choice here. Again, I'd suggest adding more context for the selection of this model. </w:t>
+      </w:r>
+    </w:p>
+    <w:p>
+      <w:r>
         <w:lastRenderedPageBreak/>
-        <w:t xml:space="preserve">Logistic functions are ideally suited for reconstructing </w:t>
-      </w:r>
-      <w:r>
-        <w:rPr>
-          <w:color w:val="FF0000"/>
-        </w:rPr>
-        <w:t>latitudinal temperature gradients, as they are flexible, yet require few shape parameters. Despite this, logistic functions are</w:t>
-      </w:r>
-      <w:r>
-        <w:rPr>
-          <w:color w:val="FF0000"/>
-        </w:rPr>
-        <w:t xml:space="preserve"> not </w:t>
-      </w:r>
-      <w:r>
-        <w:rPr>
-          <w:color w:val="FF0000"/>
-        </w:rPr>
-        <w:t xml:space="preserve">yet </w:t>
-      </w:r>
-      <w:r>
-        <w:rPr>
-          <w:color w:val="FF0000"/>
-        </w:rPr>
-        <w:t xml:space="preserve">commonly used to model latitudinal temperature gradients for </w:t>
+        <w:t>This might be beyond the scope of the paper – but are there other models that might fit this data better?</w:t>
+      </w:r>
+    </w:p>
+    <w:p>
+      <w:pPr>
+        <w:rPr>
+          <w:color w:val="FF0000"/>
+        </w:rPr>
+      </w:pPr>
+      <w:r>
+        <w:rPr>
+          <w:color w:val="FF0000"/>
+        </w:rPr>
+        <w:t>Models with more parameters or non-parametric model such as GAMs or splines will be able to fit the data better. However, the high residual standard deviation (compared to the modern) is not a problem of the specific function we chose, but of the scattered data</w:t>
+      </w:r>
+      <w:r>
+        <w:rPr>
+          <w:color w:val="FF0000"/>
+        </w:rPr>
+        <w:t xml:space="preserve">. These data are likely, as the referee has remarked earlier, influenced by seasonal and temporal signals, and possibly by </w:t>
       </w:r>
       <w:proofErr w:type="spellStart"/>
       <w:r>
         <w:rPr>
           <w:color w:val="FF0000"/>
         </w:rPr>
-        <w:t>palaeoclimate</w:t>
+        <w:t>miscalibrated</w:t>
       </w:r>
       <w:proofErr w:type="spellEnd"/>
       <w:r>
         <w:rPr>
           <w:color w:val="FF0000"/>
         </w:rPr>
-        <w:t xml:space="preserve"> reconstructions. We have added a justification to the methods</w:t>
-      </w:r>
-      <w:r>
-        <w:rPr>
-          <w:color w:val="FF0000"/>
-        </w:rPr>
-        <w:t xml:space="preserve"> (l...)</w:t>
-      </w:r>
-    </w:p>
-    <w:p>
-      <w:r>
-        <w:t>119 – Have the authors done any sensitivity testing of the model’s ecological constraints?</w:t>
-      </w:r>
-    </w:p>
-    <w:p>
-      <w:r>
-        <w:t xml:space="preserve">One immediate example: The minimum and maximum temperatures used to define the coral distributions (21 – 29.5 C) seem to be drawn from the mean values listed in Table 3 of </w:t>
-      </w:r>
-      <w:proofErr w:type="spellStart"/>
-      <w:r>
-        <w:t>Kleypas</w:t>
-      </w:r>
-      <w:proofErr w:type="spellEnd"/>
-      <w:r>
-        <w:t xml:space="preserve"> et al., 1999. However, the range of extreme values listed in that table (16 – 34.4 C) is considerably broader and could also be a reasonable choice. Does using the broader range noticeably change the results of the analysis? If so, this should be noted.</w:t>
-      </w:r>
-    </w:p>
-    <w:p>
-      <w:pPr>
-        <w:rPr>
-          <w:color w:val="FF0000"/>
-        </w:rPr>
-      </w:pPr>
-      <w:r>
-        <w:rPr>
-          <w:color w:val="FF0000"/>
-        </w:rPr>
-        <w:t xml:space="preserve">We do not agree that the extreme range (based on coldest and hottest weekly temperature) is a </w:t>
-      </w:r>
-      <w:proofErr w:type="spellStart"/>
-      <w:r>
-        <w:rPr>
-          <w:color w:val="FF0000"/>
-        </w:rPr>
-        <w:t>a</w:t>
-      </w:r>
-      <w:proofErr w:type="spellEnd"/>
-      <w:r>
-        <w:rPr>
-          <w:color w:val="FF0000"/>
-        </w:rPr>
-        <w:t xml:space="preserve"> good alternative to describe the modern coral habitat in terms of annual mean temperature. However, w</w:t>
-      </w:r>
-      <w:r>
-        <w:rPr>
-          <w:color w:val="FF0000"/>
-        </w:rPr>
-        <w:t xml:space="preserve">e have added a sensitivity test using </w:t>
-      </w:r>
-      <w:r>
-        <w:rPr>
-          <w:color w:val="FF0000"/>
-        </w:rPr>
-        <w:t>the</w:t>
-      </w:r>
-      <w:r>
-        <w:rPr>
-          <w:color w:val="FF0000"/>
-        </w:rPr>
-        <w:t xml:space="preserve"> </w:t>
-      </w:r>
-      <w:r>
-        <w:rPr>
-          <w:color w:val="FF0000"/>
-        </w:rPr>
-        <w:t>temperature range of 16 – 3</w:t>
-      </w:r>
-      <w:r>
-        <w:rPr>
-          <w:color w:val="FF0000"/>
-        </w:rPr>
-        <w:t>5</w:t>
-      </w:r>
-      <w:r>
-        <w:rPr>
-          <w:color w:val="FF0000"/>
-        </w:rPr>
-        <w:t>.</w:t>
-      </w:r>
-      <w:r>
-        <w:rPr>
-          <w:color w:val="FF0000"/>
-        </w:rPr>
-        <w:t xml:space="preserve">6 </w:t>
-      </w:r>
-      <w:r>
-        <w:rPr>
-          <w:color w:val="FF0000"/>
-        </w:rPr>
-        <w:t xml:space="preserve">C for both the corals and the </w:t>
-      </w:r>
-      <w:proofErr w:type="spellStart"/>
-      <w:r>
-        <w:rPr>
-          <w:color w:val="FF0000"/>
-        </w:rPr>
-        <w:t>Avicennia</w:t>
-      </w:r>
-      <w:proofErr w:type="spellEnd"/>
-      <w:r>
-        <w:rPr>
-          <w:color w:val="FF0000"/>
-        </w:rPr>
-        <w:t>-</w:t>
-      </w:r>
-      <w:r>
-        <w:rPr>
-          <w:color w:val="FF0000"/>
-        </w:rPr>
-        <w:t>Rhizophoraceae</w:t>
-      </w:r>
-      <w:r>
-        <w:rPr>
-          <w:color w:val="FF0000"/>
-        </w:rPr>
-        <w:t xml:space="preserve"> mangrove assemblage to follow the suggestion of referee 1. The result is very similar to the original analysis (Fig. S ???)</w:t>
-      </w:r>
-      <w:r>
-        <w:rPr>
-          <w:color w:val="FF0000"/>
-        </w:rPr>
-        <w:t>.</w:t>
-      </w:r>
-    </w:p>
-    <w:p>
-      <w:r>
-        <w:t>211 - I would appreciate a slightly more detailed description of the gradients and how they were constructed.</w:t>
-      </w:r>
-    </w:p>
-    <w:p>
-      <w:r>
-        <w:t xml:space="preserve">216 – I’m concerned that this validation is neglecting the effects of bias and noise in the proxy data. The idealized gradients and limited spatial sampling are a great start, but the current setup seems to assume that proxy data is a perfect record of past temperature. </w:t>
-      </w:r>
-      <w:proofErr w:type="gramStart"/>
-      <w:r>
-        <w:t>In reality, this</w:t>
-      </w:r>
-      <w:proofErr w:type="gramEnd"/>
-      <w:r>
-        <w:t xml:space="preserve"> is not the case, and I would like to see the validation take this into account. Incorporating the effects of proxy seasonality and auto-regressive noise would be my two foremost concerns.</w:t>
-      </w:r>
-    </w:p>
-    <w:p>
-      <w:r>
-        <w:t>280 – I’m curious why the authors have limited the prior to the modern empirical gradient. Is there a reason for not using priors derived from Eocene climate model simulations?</w:t>
-      </w:r>
-    </w:p>
-    <w:p>
-      <w:r>
-        <w:t>301 – “the early Eocene data does not fit as well to the logistic latitudinal gradient model” - This begs the question of whether the logistic model is a reasonable choice here. Again, I'd suggest adding more context for the selection of this model. </w:t>
-      </w:r>
-    </w:p>
-    <w:p>
-      <w:r>
-        <w:t>This might be beyond the scope of the paper – but are there other models that might fit this data better?</w:t>
+        <w:t xml:space="preserve"> proxies. We </w:t>
+      </w:r>
+      <w:r>
+        <w:rPr>
+          <w:color w:val="FF0000"/>
+        </w:rPr>
+        <w:t>want to emphasise that our goal was not to achieve a perfect fit to the data, but to model the average latitudinal temperature gradient</w:t>
+      </w:r>
+      <w:r>
+        <w:rPr>
+          <w:color w:val="FF0000"/>
+        </w:rPr>
+        <w:t xml:space="preserve"> given the data and the constraints imposed by the priors and the logistic function.</w:t>
       </w:r>
     </w:p>
     <w:p>
@@ -1396,7 +1370,6 @@
     </w:p>
     <w:p>
       <w:r>
-        <w:lastRenderedPageBreak/>
         <w:t>138 - Remove “being”</w:t>
       </w:r>
     </w:p>
@@ -1412,13 +1385,8 @@
     </w:p>
     <w:p>
       <w:r>
-        <w:t xml:space="preserve">254 - “where then” -&gt; “were </w:t>
-      </w:r>
-      <w:proofErr w:type="gramStart"/>
-      <w:r>
-        <w:t>then”</w:t>
-      </w:r>
-      <w:proofErr w:type="gramEnd"/>
+        <w:t>254 - “where then” -&gt; “were then”</w:t>
+      </w:r>
     </w:p>
     <w:p>
       <w:r>
@@ -1427,15 +1395,7 @@
     </w:p>
     <w:p>
       <w:r>
-        <w:t xml:space="preserve">260 - I believe </w:t>
-      </w:r>
-      <w:proofErr w:type="gramStart"/>
-      <w:r>
-        <w:t>this references</w:t>
-      </w:r>
-      <w:proofErr w:type="gramEnd"/>
-      <w:r>
-        <w:t xml:space="preserve"> Figure 4 before figures 2 and 3</w:t>
+        <w:t>260 - I believe this references Figure 4 before figures 2 and 3</w:t>
       </w:r>
     </w:p>
     <w:p/>

</xml_diff>

<commit_message>
final proof reading & corrections
</commit_message>
<xml_diff>
--- a/manuscript/author_comments_to_referees.docx
+++ b/manuscript/author_comments_to_referees.docx
@@ -78,7 +78,7 @@
                           </pic:cNvPicPr>
                         </pic:nvPicPr>
                         <pic:blipFill>
-                          <a:blip r:embed="rId5" cstate="print">
+                          <a:blip r:embed="rId7" cstate="print">
                             <a:extLst>
                               <a:ext uri="{28A0092B-C50C-407E-A947-70E740481C1C}">
                                 <a14:useLocalDpi xmlns:a14="http://schemas.microsoft.com/office/drawing/2010/main" val="0"/>
@@ -791,7 +791,6 @@
       <w:pPr>
         <w:pStyle w:val="NormalWeb"/>
         <w:spacing w:before="240" w:beforeAutospacing="0" w:after="240" w:afterAutospacing="0"/>
-        <w:ind w:left="720"/>
         <w:jc w:val="both"/>
       </w:pPr>
       <w:r>
@@ -865,7 +864,6 @@
       <w:pPr>
         <w:pStyle w:val="NormalWeb"/>
         <w:spacing w:before="240" w:beforeAutospacing="0" w:after="240" w:afterAutospacing="0"/>
-        <w:ind w:left="720"/>
         <w:jc w:val="both"/>
       </w:pPr>
       <w:r>
@@ -980,7 +978,6 @@
       <w:pPr>
         <w:pStyle w:val="NormalWeb"/>
         <w:spacing w:before="240" w:beforeAutospacing="0" w:after="240" w:afterAutospacing="0"/>
-        <w:ind w:left="720"/>
         <w:jc w:val="both"/>
       </w:pPr>
       <w:r>
@@ -992,7 +989,7 @@
           <w:sz w:val="22"/>
           <w:szCs w:val="22"/>
         </w:rPr>
-        <w:t xml:space="preserve">We use the sea surface temperature (SST) data compilation from Hollis et al. 2019. We minimise depth differences in the origin of the SST temperature proxy data by excluding any data labelled as thermocline or sub-thermocline, and </w:t>
+        <w:t xml:space="preserve">We use the sea surface temperature (SST) data compilation from Hollis et al. 2019. We minimise depth differences in the origin of the SST temperature proxy data by excluding any data labelled as thermocline or sub-thermocline, and otherwise rely on </w:t>
       </w:r>
       <w:r>
         <w:rPr>
@@ -1004,7 +1001,7 @@
           <w:szCs w:val="22"/>
         </w:rPr>
         <w:lastRenderedPageBreak/>
-        <w:t xml:space="preserve">otherwise rely on the screening of Hollis et al. 2019 for excluding data not representative of SSTs. Realistically, the proxy compilation from Hollis et al. 2019 used herein may be more accurately characterised as including data from the mixed layer, but we use the term SST as is conventional for </w:t>
+        <w:t xml:space="preserve">the screening of Hollis et al. 2019 for excluding data not representative of SSTs. Realistically, the proxy compilation from Hollis et al. 2019 used herein may be more accurately characterised as including data from the mixed layer, but we use the term SST as is conventional for </w:t>
       </w:r>
       <w:proofErr w:type="spellStart"/>
       <w:r>
@@ -1028,7 +1025,73 @@
           <w:sz w:val="22"/>
           <w:szCs w:val="22"/>
         </w:rPr>
-        <w:t xml:space="preserve"> studies, including the Hollis et al. 2019 compilation. We have clarified this in the Methods section (lines 104–112). We would also like to note that our manuscript is intended to introduce a new approach to reconstructing latitudinal temperature gradients from spatially incomplete and uneven datasets, which is why we used an already published dataset.</w:t>
+        <w:t xml:space="preserve"> studies, including the Hollis et al. 2019 compilation. We have clarified this in the Methods section (lines 10</w:t>
+      </w:r>
+      <w:r>
+        <w:rPr>
+          <w:rFonts w:ascii="Arial" w:hAnsi="Arial" w:cs="Arial"/>
+          <w:b/>
+          <w:bCs/>
+          <w:color w:val="000000"/>
+          <w:sz w:val="22"/>
+          <w:szCs w:val="22"/>
+        </w:rPr>
+        <w:t>7</w:t>
+      </w:r>
+      <w:r>
+        <w:rPr>
+          <w:rFonts w:ascii="Arial" w:hAnsi="Arial" w:cs="Arial"/>
+          <w:b/>
+          <w:bCs/>
+          <w:color w:val="000000"/>
+          <w:sz w:val="22"/>
+          <w:szCs w:val="22"/>
+        </w:rPr>
+        <w:t>–11</w:t>
+      </w:r>
+      <w:r>
+        <w:rPr>
+          <w:rFonts w:ascii="Arial" w:hAnsi="Arial" w:cs="Arial"/>
+          <w:b/>
+          <w:bCs/>
+          <w:color w:val="000000"/>
+          <w:sz w:val="22"/>
+          <w:szCs w:val="22"/>
+        </w:rPr>
+        <w:t>0</w:t>
+      </w:r>
+      <w:r>
+        <w:rPr>
+          <w:rFonts w:ascii="Arial" w:hAnsi="Arial" w:cs="Arial"/>
+          <w:b/>
+          <w:bCs/>
+          <w:color w:val="000000"/>
+          <w:sz w:val="22"/>
+          <w:szCs w:val="22"/>
+        </w:rPr>
+        <w:t xml:space="preserve">). We would also like to </w:t>
+      </w:r>
+      <w:r>
+        <w:rPr>
+          <w:rFonts w:ascii="Arial" w:hAnsi="Arial" w:cs="Arial"/>
+          <w:b/>
+          <w:bCs/>
+          <w:color w:val="000000"/>
+          <w:sz w:val="22"/>
+          <w:szCs w:val="22"/>
+        </w:rPr>
+        <w:t>clarify</w:t>
+      </w:r>
+      <w:r>
+        <w:rPr>
+          <w:rFonts w:ascii="Arial" w:hAnsi="Arial" w:cs="Arial"/>
+          <w:b/>
+          <w:bCs/>
+          <w:color w:val="000000"/>
+          <w:sz w:val="22"/>
+          <w:szCs w:val="22"/>
+        </w:rPr>
+        <w:t xml:space="preserve"> that our manuscript is intended to introduce a new approach to reconstructing latitudinal temperature gradients from spatially incomplete and uneven datasets, which is why we used an already published dataset.</w:t>
       </w:r>
     </w:p>
     <w:p>
@@ -1089,7 +1152,6 @@
       <w:pPr>
         <w:pStyle w:val="NormalWeb"/>
         <w:spacing w:before="240" w:beforeAutospacing="0" w:after="240" w:afterAutospacing="0"/>
-        <w:ind w:left="360"/>
         <w:jc w:val="both"/>
       </w:pPr>
       <w:r>
@@ -1125,7 +1187,29 @@
           <w:sz w:val="22"/>
           <w:szCs w:val="22"/>
         </w:rPr>
-        <w:t xml:space="preserve"> the geochemical proxy compilation likely consists of temperature signals averaged across seasons, and/or from different seasons. We acknowledge that using seasonal temperatures would be preferable for a seasonally resolved analysis, which we cannot provide herein. However, these limitations lie in the geochemical data and the methods used to generate temperature estimates, not our modelling approach. When robust data capturing seasonality is made available, we will of course expand our model to account for seasonality.</w:t>
+        <w:t xml:space="preserve"> the geochemical proxy compilation likely consists of temperature signals averaged across seasons, and/or from different seasons. We acknowledge that using seasonal temperatures would be preferable for a seasonally resolved analysis, which we cannot provide herein. However, these limitations lie in the geochemical data and the methods used to generate temperature estimates, not our modelling approach. When robust data capturing seasonality is made available, we will of course expand our model to account for seasonality</w:t>
+      </w:r>
+      <w:r>
+        <w:rPr>
+          <w:rFonts w:ascii="Arial" w:hAnsi="Arial" w:cs="Arial"/>
+          <w:b/>
+          <w:bCs/>
+          <w:color w:val="000000"/>
+          <w:sz w:val="22"/>
+          <w:szCs w:val="22"/>
+        </w:rPr>
+        <w:t xml:space="preserve"> effects</w:t>
+      </w:r>
+      <w:r>
+        <w:rPr>
+          <w:rFonts w:ascii="Arial" w:hAnsi="Arial" w:cs="Arial"/>
+          <w:b/>
+          <w:bCs/>
+          <w:color w:val="000000"/>
+          <w:sz w:val="22"/>
+          <w:szCs w:val="22"/>
+        </w:rPr>
+        <w:t>.</w:t>
       </w:r>
     </w:p>
     <w:p>
@@ -1372,18 +1456,17 @@
       <w:pPr>
         <w:pStyle w:val="NormalWeb"/>
         <w:spacing w:before="240" w:beforeAutospacing="0" w:after="240" w:afterAutospacing="0"/>
-        <w:ind w:left="360"/>
-      </w:pPr>
-      <w:r>
-        <w:rPr>
-          <w:rFonts w:ascii="Arial" w:hAnsi="Arial" w:cs="Arial"/>
-          <w:b/>
-          <w:bCs/>
-          <w:color w:val="000000"/>
-          <w:sz w:val="22"/>
-          <w:szCs w:val="22"/>
-        </w:rPr>
-        <w:t xml:space="preserve">We chose a simplified approach, combining both hemispheres, due to the scarcity of EECO data, and particularly the absence of high-latitude southern hemispheric data. We show separate, hemispheric analyses of the EECO data in the </w:t>
+      </w:pPr>
+      <w:r>
+        <w:rPr>
+          <w:rFonts w:ascii="Arial" w:hAnsi="Arial" w:cs="Arial"/>
+          <w:b/>
+          <w:bCs/>
+          <w:color w:val="000000"/>
+          <w:sz w:val="22"/>
+          <w:szCs w:val="22"/>
+        </w:rPr>
+        <w:t xml:space="preserve">We chose a simplified approach, combining both hemispheres, due to the scarcity of EECO data, and particularly the absence of high-latitude southern hemispheric data. We show separate, hemispheric analyses of the EECO data in the supplementary </w:t>
       </w:r>
       <w:r>
         <w:rPr>
@@ -1395,7 +1478,29 @@
           <w:szCs w:val="22"/>
         </w:rPr>
         <w:lastRenderedPageBreak/>
-        <w:t>supplementary materials, and have now added hemispheric, empirical temperature gradients of the modern for comparison.</w:t>
+        <w:t>materials</w:t>
+      </w:r>
+      <w:r>
+        <w:rPr>
+          <w:rFonts w:ascii="Arial" w:hAnsi="Arial" w:cs="Arial"/>
+          <w:b/>
+          <w:bCs/>
+          <w:color w:val="000000"/>
+          <w:sz w:val="22"/>
+          <w:szCs w:val="22"/>
+        </w:rPr>
+        <w:t xml:space="preserve"> (Fig. S4)</w:t>
+      </w:r>
+      <w:r>
+        <w:rPr>
+          <w:rFonts w:ascii="Arial" w:hAnsi="Arial" w:cs="Arial"/>
+          <w:b/>
+          <w:bCs/>
+          <w:color w:val="000000"/>
+          <w:sz w:val="22"/>
+          <w:szCs w:val="22"/>
+        </w:rPr>
+        <w:t>, and have now added hemispheric, empirical temperature gradients of the modern for comparison.</w:t>
       </w:r>
     </w:p>
     <w:p>
@@ -1433,7 +1538,6 @@
       <w:pPr>
         <w:pStyle w:val="NormalWeb"/>
         <w:spacing w:before="240" w:beforeAutospacing="0" w:after="240" w:afterAutospacing="0"/>
-        <w:ind w:left="360"/>
       </w:pPr>
       <w:r>
         <w:rPr>
@@ -1551,18 +1655,83 @@
       <w:pPr>
         <w:pStyle w:val="NormalWeb"/>
         <w:spacing w:before="240" w:beforeAutospacing="0" w:after="240" w:afterAutospacing="0"/>
-        <w:ind w:left="360"/>
-      </w:pPr>
-      <w:r>
-        <w:rPr>
-          <w:rFonts w:ascii="Arial" w:hAnsi="Arial" w:cs="Arial"/>
-          <w:b/>
-          <w:bCs/>
-          <w:color w:val="000000"/>
-          <w:sz w:val="22"/>
-          <w:szCs w:val="22"/>
-        </w:rPr>
-        <w:t>Our results are novel in that they are offering an estimate of EECO latitudinal SST gradients that quantitatively combine geochemical and ecological proxy data, while acknowledging the uncertainties inherent in these data with the best of our ability. We understand the concern that the ecological proxies come with considerable uncertainty, and show an alternative analysis, leaving out the ecological proxy data, in the supplementary materials. We have now also added an analysis with wider uncertainties in the ecological proxy data in the supplementary materials, following the suggestions of both referees. However, we do not believe that ecological proxies are inherently less reliable than ecological proxies; both are subject to considerable uncertainties.</w:t>
+      </w:pPr>
+      <w:r>
+        <w:rPr>
+          <w:rFonts w:ascii="Arial" w:hAnsi="Arial" w:cs="Arial"/>
+          <w:b/>
+          <w:bCs/>
+          <w:color w:val="000000"/>
+          <w:sz w:val="22"/>
+          <w:szCs w:val="22"/>
+        </w:rPr>
+        <w:t>Our results are novel in that they are offering an estimate of EECO latitudinal SST gradients that quantitatively combine</w:t>
+      </w:r>
+      <w:r>
+        <w:rPr>
+          <w:rFonts w:ascii="Arial" w:hAnsi="Arial" w:cs="Arial"/>
+          <w:b/>
+          <w:bCs/>
+          <w:color w:val="000000"/>
+          <w:sz w:val="22"/>
+          <w:szCs w:val="22"/>
+        </w:rPr>
+        <w:t>s</w:t>
+      </w:r>
+      <w:r>
+        <w:rPr>
+          <w:rFonts w:ascii="Arial" w:hAnsi="Arial" w:cs="Arial"/>
+          <w:b/>
+          <w:bCs/>
+          <w:color w:val="000000"/>
+          <w:sz w:val="22"/>
+          <w:szCs w:val="22"/>
+        </w:rPr>
+        <w:t xml:space="preserve"> geochemical and ecological proxy data, while acknowledging the uncertainties inherent in these data with the best of our ability. We understand the concern that the ecological proxies come with considerable uncertainty, and show an alternative analysis, leaving out the ecological proxy data, in the supplementary materials</w:t>
+      </w:r>
+      <w:r>
+        <w:rPr>
+          <w:rFonts w:ascii="Arial" w:hAnsi="Arial" w:cs="Arial"/>
+          <w:b/>
+          <w:bCs/>
+          <w:color w:val="000000"/>
+          <w:sz w:val="22"/>
+          <w:szCs w:val="22"/>
+        </w:rPr>
+        <w:t xml:space="preserve"> (Fig. S2)</w:t>
+      </w:r>
+      <w:r>
+        <w:rPr>
+          <w:rFonts w:ascii="Arial" w:hAnsi="Arial" w:cs="Arial"/>
+          <w:b/>
+          <w:bCs/>
+          <w:color w:val="000000"/>
+          <w:sz w:val="22"/>
+          <w:szCs w:val="22"/>
+        </w:rPr>
+        <w:t xml:space="preserve">. We have now also added an analysis with wider uncertainties in the ecological proxy data in the supplementary materials, following the suggestions of both referees. However, we do not believe that ecological proxies are inherently less reliable than </w:t>
+      </w:r>
+      <w:r>
+        <w:rPr>
+          <w:rFonts w:ascii="Arial" w:hAnsi="Arial" w:cs="Arial"/>
+          <w:b/>
+          <w:bCs/>
+          <w:color w:val="000000"/>
+          <w:sz w:val="22"/>
+          <w:szCs w:val="22"/>
+        </w:rPr>
+        <w:t>geochemical</w:t>
+      </w:r>
+      <w:r>
+        <w:rPr>
+          <w:rFonts w:ascii="Arial" w:hAnsi="Arial" w:cs="Arial"/>
+          <w:b/>
+          <w:bCs/>
+          <w:color w:val="000000"/>
+          <w:sz w:val="22"/>
+          <w:szCs w:val="22"/>
+        </w:rPr>
+        <w:t xml:space="preserve"> proxies; both are subject to considerable uncertainties.</w:t>
       </w:r>
     </w:p>
     <w:p>
@@ -1649,18 +1818,39 @@
       <w:pPr>
         <w:pStyle w:val="NormalWeb"/>
         <w:spacing w:before="240" w:beforeAutospacing="0" w:after="240" w:afterAutospacing="0"/>
-        <w:ind w:left="360"/>
-      </w:pPr>
-      <w:r>
-        <w:rPr>
-          <w:rFonts w:ascii="Arial" w:hAnsi="Arial" w:cs="Arial"/>
-          <w:b/>
-          <w:bCs/>
-          <w:color w:val="000000"/>
-          <w:sz w:val="22"/>
-          <w:szCs w:val="22"/>
-        </w:rPr>
-        <w:t>We have now acknowledged this in the following paragraph (Lines 46–48).</w:t>
+      </w:pPr>
+      <w:r>
+        <w:rPr>
+          <w:rFonts w:ascii="Arial" w:hAnsi="Arial" w:cs="Arial"/>
+          <w:b/>
+          <w:bCs/>
+          <w:color w:val="000000"/>
+          <w:sz w:val="22"/>
+          <w:szCs w:val="22"/>
+        </w:rPr>
+        <w:t>We have now acknowledged this in the following paragraph (</w:t>
+      </w:r>
+      <w:r>
+        <w:rPr>
+          <w:rFonts w:ascii="Arial" w:hAnsi="Arial" w:cs="Arial"/>
+          <w:b/>
+          <w:bCs/>
+          <w:color w:val="000000"/>
+          <w:sz w:val="22"/>
+          <w:szCs w:val="22"/>
+        </w:rPr>
+        <w:t>l</w:t>
+      </w:r>
+      <w:r>
+        <w:rPr>
+          <w:rFonts w:ascii="Arial" w:hAnsi="Arial" w:cs="Arial"/>
+          <w:b/>
+          <w:bCs/>
+          <w:color w:val="000000"/>
+          <w:sz w:val="22"/>
+          <w:szCs w:val="22"/>
+        </w:rPr>
+        <w:t>ines 46–48).</w:t>
       </w:r>
     </w:p>
     <w:p>
@@ -1722,7 +1912,6 @@
       <w:pPr>
         <w:pStyle w:val="NormalWeb"/>
         <w:spacing w:before="240" w:beforeAutospacing="0" w:after="240" w:afterAutospacing="0"/>
-        <w:ind w:left="360"/>
       </w:pPr>
       <w:r>
         <w:rPr>
@@ -1772,7 +1961,6 @@
       <w:pPr>
         <w:pStyle w:val="NormalWeb"/>
         <w:spacing w:before="240" w:beforeAutospacing="0" w:after="240" w:afterAutospacing="0"/>
-        <w:ind w:left="360"/>
       </w:pPr>
       <w:r>
         <w:rPr>
@@ -1850,7 +2038,6 @@
       <w:pPr>
         <w:pStyle w:val="NormalWeb"/>
         <w:spacing w:before="240" w:beforeAutospacing="0" w:after="240" w:afterAutospacing="0"/>
-        <w:ind w:left="720"/>
       </w:pPr>
       <w:r>
         <w:rPr>
@@ -1947,7 +2134,6 @@
       <w:pPr>
         <w:pStyle w:val="NormalWeb"/>
         <w:spacing w:before="240" w:beforeAutospacing="0" w:after="240" w:afterAutospacing="0"/>
-        <w:ind w:left="360"/>
       </w:pPr>
       <w:r>
         <w:rPr>
@@ -2175,7 +2361,97 @@
           <w:sz w:val="22"/>
           <w:szCs w:val="22"/>
         </w:rPr>
-        <w:t>Thank you. We have now mentioned it in the Methods section. [l.180]</w:t>
+        <w:t xml:space="preserve">Thank you. We have now mentioned it in the Methods section. </w:t>
+      </w:r>
+      <w:r>
+        <w:rPr>
+          <w:rFonts w:ascii="Arial" w:hAnsi="Arial" w:cs="Arial"/>
+          <w:b/>
+          <w:bCs/>
+          <w:color w:val="000000"/>
+          <w:sz w:val="22"/>
+          <w:szCs w:val="22"/>
+        </w:rPr>
+        <w:t>(</w:t>
+      </w:r>
+      <w:proofErr w:type="gramStart"/>
+      <w:r>
+        <w:rPr>
+          <w:rFonts w:ascii="Arial" w:hAnsi="Arial" w:cs="Arial"/>
+          <w:b/>
+          <w:bCs/>
+          <w:color w:val="000000"/>
+          <w:sz w:val="22"/>
+          <w:szCs w:val="22"/>
+        </w:rPr>
+        <w:t>l</w:t>
+      </w:r>
+      <w:r>
+        <w:rPr>
+          <w:rFonts w:ascii="Arial" w:hAnsi="Arial" w:cs="Arial"/>
+          <w:b/>
+          <w:bCs/>
+          <w:color w:val="000000"/>
+          <w:sz w:val="22"/>
+          <w:szCs w:val="22"/>
+        </w:rPr>
+        <w:t>ines</w:t>
+      </w:r>
+      <w:proofErr w:type="gramEnd"/>
+      <w:r>
+        <w:rPr>
+          <w:rFonts w:ascii="Arial" w:hAnsi="Arial" w:cs="Arial"/>
+          <w:b/>
+          <w:bCs/>
+          <w:color w:val="000000"/>
+          <w:sz w:val="22"/>
+          <w:szCs w:val="22"/>
+        </w:rPr>
+        <w:t xml:space="preserve"> </w:t>
+      </w:r>
+      <w:r>
+        <w:rPr>
+          <w:rFonts w:ascii="Arial" w:hAnsi="Arial" w:cs="Arial"/>
+          <w:b/>
+          <w:bCs/>
+          <w:color w:val="000000"/>
+          <w:sz w:val="22"/>
+          <w:szCs w:val="22"/>
+        </w:rPr>
+        <w:t>18</w:t>
+      </w:r>
+      <w:r>
+        <w:rPr>
+          <w:rFonts w:ascii="Arial" w:hAnsi="Arial" w:cs="Arial"/>
+          <w:b/>
+          <w:bCs/>
+          <w:color w:val="000000"/>
+          <w:sz w:val="22"/>
+          <w:szCs w:val="22"/>
+        </w:rPr>
+        <w:t>2</w:t>
+      </w:r>
+      <w:r>
+        <w:rPr>
+          <w:rFonts w:ascii="Arial" w:hAnsi="Arial" w:cs="Arial"/>
+          <w:b/>
+          <w:bCs/>
+          <w:color w:val="000000"/>
+          <w:sz w:val="22"/>
+          <w:szCs w:val="22"/>
+        </w:rPr>
+        <w:t>–</w:t>
+      </w:r>
+      <w:r>
+        <w:rPr>
+          <w:rFonts w:ascii="Arial" w:hAnsi="Arial" w:cs="Arial"/>
+          <w:b/>
+          <w:bCs/>
+          <w:color w:val="000000"/>
+          <w:sz w:val="22"/>
+          <w:szCs w:val="22"/>
+        </w:rPr>
+        <w:t>184)</w:t>
       </w:r>
     </w:p>
     <w:p>
@@ -2323,7 +2599,6 @@
       <w:pPr>
         <w:pStyle w:val="NormalWeb"/>
         <w:spacing w:before="0" w:beforeAutospacing="0" w:after="240" w:afterAutospacing="0"/>
-        <w:ind w:left="720"/>
       </w:pPr>
       <w:r>
         <w:rPr>
@@ -2395,7 +2670,6 @@
       <w:pPr>
         <w:pStyle w:val="NormalWeb"/>
         <w:spacing w:before="240" w:beforeAutospacing="0" w:after="240" w:afterAutospacing="0"/>
-        <w:ind w:left="720"/>
       </w:pPr>
       <w:r>
         <w:rPr>
@@ -2413,7 +2687,6 @@
       <w:pPr>
         <w:pStyle w:val="NormalWeb"/>
         <w:spacing w:before="240" w:beforeAutospacing="0" w:after="240" w:afterAutospacing="0"/>
-        <w:ind w:left="720"/>
       </w:pPr>
       <w:r>
         <w:rPr>
@@ -2516,7 +2789,6 @@
       <w:pPr>
         <w:pStyle w:val="NormalWeb"/>
         <w:spacing w:before="0" w:beforeAutospacing="0" w:after="240" w:afterAutospacing="0"/>
-        <w:ind w:left="720"/>
       </w:pPr>
       <w:r>
         <w:rPr>
@@ -2622,35 +2894,24 @@
           <w:szCs w:val="22"/>
         </w:rPr>
         <w:br/>
-        <w:t xml:space="preserve"> In this table, it should be explained better what the gradient means and at </w:t>
-      </w:r>
-      <w:r>
-        <w:rPr>
-          <w:rFonts w:ascii="Arial" w:hAnsi="Arial" w:cs="Arial"/>
-          <w:i/>
-          <w:iCs/>
+        <w:t xml:space="preserve"> In this table, it should be explained better what the gradient means and at least have units (I assume degree C?). Is this a regression, a difference between points/regions?</w:t>
+      </w:r>
+    </w:p>
+    <w:p>
+      <w:pPr>
+        <w:pStyle w:val="NormalWeb"/>
+        <w:spacing w:before="0" w:beforeAutospacing="0" w:after="240" w:afterAutospacing="0"/>
+      </w:pPr>
+      <w:r>
+        <w:rPr>
+          <w:rFonts w:ascii="Arial" w:hAnsi="Arial" w:cs="Arial"/>
+          <w:b/>
+          <w:bCs/>
           <w:color w:val="000000"/>
           <w:sz w:val="22"/>
           <w:szCs w:val="22"/>
         </w:rPr>
         <w:lastRenderedPageBreak/>
-        <w:t>least have units (I assume degree C?). Is this a regression, a difference between points/regions?</w:t>
-      </w:r>
-    </w:p>
-    <w:p>
-      <w:pPr>
-        <w:pStyle w:val="NormalWeb"/>
-        <w:spacing w:before="0" w:beforeAutospacing="0" w:after="240" w:afterAutospacing="0"/>
-      </w:pPr>
-      <w:r>
-        <w:rPr>
-          <w:rFonts w:ascii="Arial" w:hAnsi="Arial" w:cs="Arial"/>
-          <w:b/>
-          <w:bCs/>
-          <w:color w:val="000000"/>
-          <w:sz w:val="22"/>
-          <w:szCs w:val="22"/>
-        </w:rPr>
         <w:t xml:space="preserve">We have added the </w:t>
       </w:r>
       <w:proofErr w:type="spellStart"/>
@@ -2676,44 +2937,6 @@
           <w:szCs w:val="22"/>
         </w:rPr>
         <w:t xml:space="preserve"> model results from Lunt et al. (2021) to the table. </w:t>
-      </w:r>
-      <w:r>
-        <w:rPr>
-          <w:rFonts w:ascii="Arial" w:hAnsi="Arial" w:cs="Arial"/>
-          <w:b/>
-          <w:bCs/>
-          <w:color w:val="000000"/>
-          <w:sz w:val="22"/>
-          <w:szCs w:val="22"/>
-          <w:shd w:val="clear" w:color="auto" w:fill="FFFF00"/>
-        </w:rPr>
-        <w:t xml:space="preserve">ADD IN </w:t>
-      </w:r>
-      <w:proofErr w:type="spellStart"/>
-      <w:r>
-        <w:rPr>
-          <w:rFonts w:ascii="Arial" w:hAnsi="Arial" w:cs="Arial"/>
-          <w:b/>
-          <w:bCs/>
-          <w:color w:val="000000"/>
-          <w:sz w:val="22"/>
-          <w:szCs w:val="22"/>
-          <w:shd w:val="clear" w:color="auto" w:fill="FFFF00"/>
-        </w:rPr>
-        <w:t>degC</w:t>
-      </w:r>
-      <w:proofErr w:type="spellEnd"/>
-      <w:r>
-        <w:rPr>
-          <w:rFonts w:ascii="Arial" w:hAnsi="Arial" w:cs="Arial"/>
-          <w:b/>
-          <w:bCs/>
-          <w:color w:val="000000"/>
-          <w:sz w:val="22"/>
-          <w:szCs w:val="22"/>
-          <w:shd w:val="clear" w:color="auto" w:fill="FFFF00"/>
-        </w:rPr>
-        <w:t xml:space="preserve"> IN WORD IN THE END</w:t>
       </w:r>
     </w:p>
     <w:p/>
@@ -2933,7 +3156,7 @@
         </w:rPr>
         <w:t xml:space="preserve">: </w:t>
       </w:r>
-      <w:hyperlink r:id="rId6" w:anchor="RC2" w:history="1">
+      <w:hyperlink r:id="rId8" w:anchor="RC2" w:history="1">
         <w:r>
           <w:rPr>
             <w:rStyle w:val="Hyperlink"/>
@@ -2954,7 +3177,7 @@
         </w:rPr>
         <w:t xml:space="preserve">, Anonymous Referee #2, 30 Jul 2023  </w:t>
       </w:r>
-      <w:hyperlink r:id="rId7" w:history="1">
+      <w:hyperlink r:id="rId9" w:history="1">
         <w:r>
           <w:rPr>
             <w:rStyle w:val="Hyperlink"/>
@@ -3025,7 +3248,18 @@
           <w:sz w:val="22"/>
           <w:szCs w:val="22"/>
         </w:rPr>
-        <w:t>We thank the referee for their feedback and for endorsing the publication of our manuscript after some adjustments. We expanded the justification of the method in the introduction (l. 85</w:t>
+        <w:t>We thank the referee for their feedback and for endorsing the publication of our manuscript after some adjustments. We expanded the justification of the method in the introduction (l</w:t>
+      </w:r>
+      <w:r>
+        <w:rPr>
+          <w:rFonts w:ascii="Arial" w:hAnsi="Arial" w:cs="Arial"/>
+          <w:b/>
+          <w:bCs/>
+          <w:color w:val="000000"/>
+          <w:sz w:val="22"/>
+          <w:szCs w:val="22"/>
+        </w:rPr>
+        <w:t>ines 85-89</w:t>
       </w:r>
       <w:proofErr w:type="gramStart"/>
       <w:r>
@@ -3049,7 +3283,18 @@
           <w:sz w:val="22"/>
           <w:szCs w:val="22"/>
         </w:rPr>
-        <w:t xml:space="preserve"> have added additional details on the choice of the logistic functions in the Methods (l. 176).</w:t>
+        <w:t xml:space="preserve"> have added additional details on the choice of the logistic functions in the Methods (l</w:t>
+      </w:r>
+      <w:r>
+        <w:rPr>
+          <w:rFonts w:ascii="Arial" w:hAnsi="Arial" w:cs="Arial"/>
+          <w:b/>
+          <w:bCs/>
+          <w:color w:val="000000"/>
+          <w:sz w:val="22"/>
+          <w:szCs w:val="22"/>
+        </w:rPr>
+        <w:t>ines 177-184).</w:t>
       </w:r>
     </w:p>
     <w:p>
@@ -3111,7 +3356,29 @@
           <w:sz w:val="22"/>
           <w:szCs w:val="22"/>
         </w:rPr>
-        <w:t>We have expanded the introduction (l.79) to add some examples. Bayesian hierarchical models are increasingly commonly used in (</w:t>
+        <w:t>We have expanded the introduction (l</w:t>
+      </w:r>
+      <w:r>
+        <w:rPr>
+          <w:rFonts w:ascii="Arial" w:hAnsi="Arial" w:cs="Arial"/>
+          <w:b/>
+          <w:bCs/>
+          <w:color w:val="000000"/>
+          <w:sz w:val="22"/>
+          <w:szCs w:val="22"/>
+        </w:rPr>
+        <w:t>ines 79-81</w:t>
+      </w:r>
+      <w:r>
+        <w:rPr>
+          <w:rFonts w:ascii="Arial" w:hAnsi="Arial" w:cs="Arial"/>
+          <w:b/>
+          <w:bCs/>
+          <w:color w:val="000000"/>
+          <w:sz w:val="22"/>
+          <w:szCs w:val="22"/>
+        </w:rPr>
+        <w:t>) to add some examples. Bayesian hierarchical models are increasingly commonly used in (</w:t>
       </w:r>
       <w:proofErr w:type="spellStart"/>
       <w:r>
@@ -3135,19 +3402,45 @@
           <w:sz w:val="22"/>
           <w:szCs w:val="22"/>
         </w:rPr>
-        <w:t xml:space="preserve">-) climatic studies, and a de-novo explanation of the Bayesian approach and philosophy is not deemed necessary here. We have added some general references on Bayesian modelling in </w:t>
-      </w:r>
-      <w:r>
-        <w:rPr>
-          <w:rFonts w:ascii="Arial" w:hAnsi="Arial" w:cs="Arial"/>
-          <w:b/>
-          <w:bCs/>
+        <w:t xml:space="preserve">-) climatic studies, and a de-novo explanation of the Bayesian approach and philosophy is not deemed necessary here. We have added some general references on Bayesian modelling in the introduction (l.76). We now justify the choice of the logistic function in more detail in the introduction </w:t>
+      </w:r>
+      <w:r>
+        <w:rPr>
+          <w:rFonts w:ascii="Arial" w:hAnsi="Arial" w:cs="Arial"/>
+          <w:b/>
+          <w:bCs/>
+          <w:color w:val="000000"/>
+          <w:sz w:val="22"/>
+          <w:szCs w:val="22"/>
+        </w:rPr>
+        <w:t>(lines 85-89)</w:t>
+      </w:r>
+      <w:r>
+        <w:rPr>
+          <w:rFonts w:ascii="Arial" w:hAnsi="Arial" w:cs="Arial"/>
+          <w:b/>
+          <w:bCs/>
+          <w:color w:val="000000"/>
+          <w:sz w:val="22"/>
+          <w:szCs w:val="22"/>
+        </w:rPr>
+        <w:t>.</w:t>
+      </w:r>
+    </w:p>
+    <w:p>
+      <w:pPr>
+        <w:pStyle w:val="NormalWeb"/>
+        <w:spacing w:before="240" w:beforeAutospacing="0" w:after="240" w:afterAutospacing="0"/>
+      </w:pPr>
+      <w:r>
+        <w:rPr>
+          <w:rFonts w:ascii="Arial" w:hAnsi="Arial" w:cs="Arial"/>
           <w:color w:val="000000"/>
           <w:sz w:val="22"/>
           <w:szCs w:val="22"/>
         </w:rPr>
         <w:lastRenderedPageBreak/>
-        <w:t>the introduction (l.76). We now justify the choice of the logistic function in more detail in the introduction (l. 85).</w:t>
+        <w:t>Equations 2, 5, 6 - Similarly, I’d like more context for the choice of this model and its design. Is this logistic model’s design a common setup for paleoclimate? If so, some citations would be nice. If this is a completely novel approach, then I’d appreciate more discussion as to why the authors made these choices. By contrast, I appreciated the discussions around equations 7-10 and thought these were well justified.</w:t>
       </w:r>
     </w:p>
     <w:p>
@@ -3158,11 +3451,59 @@
       <w:r>
         <w:rPr>
           <w:rFonts w:ascii="Arial" w:hAnsi="Arial" w:cs="Arial"/>
-          <w:color w:val="000000"/>
-          <w:sz w:val="22"/>
-          <w:szCs w:val="22"/>
-        </w:rPr>
-        <w:t>Equations 2, 5, 6 - Similarly, I’d like more context for the choice of this model and its design. Is this logistic model’s design a common setup for paleoclimate? If so, some citations would be nice. If this is a completely novel approach, then I’d appreciate more discussion as to why the authors made these choices. By contrast, I appreciated the discussions around equations 7-10 and thought these were well justified.</w:t>
+          <w:b/>
+          <w:bCs/>
+          <w:color w:val="000000"/>
+          <w:sz w:val="22"/>
+          <w:szCs w:val="22"/>
+        </w:rPr>
+        <w:t xml:space="preserve">Logistic functions are ideally suited for reconstructing latitudinal temperature gradients, as they are flexible, yet require few shape parameters. Despite this, logistic functions are not yet commonly used to model latitudinal temperature gradients for </w:t>
+      </w:r>
+      <w:proofErr w:type="spellStart"/>
+      <w:r>
+        <w:rPr>
+          <w:rFonts w:ascii="Arial" w:hAnsi="Arial" w:cs="Arial"/>
+          <w:b/>
+          <w:bCs/>
+          <w:color w:val="000000"/>
+          <w:sz w:val="22"/>
+          <w:szCs w:val="22"/>
+        </w:rPr>
+        <w:t>palaeoclimate</w:t>
+      </w:r>
+      <w:proofErr w:type="spellEnd"/>
+      <w:r>
+        <w:rPr>
+          <w:rFonts w:ascii="Arial" w:hAnsi="Arial" w:cs="Arial"/>
+          <w:b/>
+          <w:bCs/>
+          <w:color w:val="000000"/>
+          <w:sz w:val="22"/>
+          <w:szCs w:val="22"/>
+        </w:rPr>
+        <w:t xml:space="preserve"> reconstructions. We have added a justification to the methods (l</w:t>
+      </w:r>
+      <w:r>
+        <w:rPr>
+          <w:rFonts w:ascii="Arial" w:hAnsi="Arial" w:cs="Arial"/>
+          <w:b/>
+          <w:bCs/>
+          <w:color w:val="000000"/>
+          <w:sz w:val="22"/>
+          <w:szCs w:val="22"/>
+        </w:rPr>
+        <w:t>ines 177-182</w:t>
+      </w:r>
+      <w:r>
+        <w:rPr>
+          <w:rFonts w:ascii="Arial" w:hAnsi="Arial" w:cs="Arial"/>
+          <w:b/>
+          <w:bCs/>
+          <w:color w:val="000000"/>
+          <w:sz w:val="22"/>
+          <w:szCs w:val="22"/>
+        </w:rPr>
+        <w:t>).</w:t>
       </w:r>
     </w:p>
     <w:p>
@@ -3173,13 +3514,65 @@
       <w:r>
         <w:rPr>
           <w:rFonts w:ascii="Arial" w:hAnsi="Arial" w:cs="Arial"/>
-          <w:b/>
-          <w:bCs/>
-          <w:color w:val="000000"/>
-          <w:sz w:val="22"/>
-          <w:szCs w:val="22"/>
-        </w:rPr>
-        <w:t xml:space="preserve">Logistic functions are ideally suited for reconstructing latitudinal temperature gradients, as they are flexible, yet require few shape parameters. Despite this, logistic functions are not yet commonly used to model latitudinal temperature gradients for </w:t>
+          <w:color w:val="000000"/>
+          <w:sz w:val="22"/>
+          <w:szCs w:val="22"/>
+        </w:rPr>
+        <w:t>119 – Have the authors done any sensitivity testing of the model’s ecological constraints?</w:t>
+      </w:r>
+    </w:p>
+    <w:p>
+      <w:pPr>
+        <w:pStyle w:val="NormalWeb"/>
+        <w:spacing w:before="240" w:beforeAutospacing="0" w:after="240" w:afterAutospacing="0"/>
+      </w:pPr>
+      <w:r>
+        <w:rPr>
+          <w:rFonts w:ascii="Arial" w:hAnsi="Arial" w:cs="Arial"/>
+          <w:color w:val="000000"/>
+          <w:sz w:val="22"/>
+          <w:szCs w:val="22"/>
+        </w:rPr>
+        <w:t>One immediate example: The minimum and maximum temperatures used to define the coral distributions (21 – 29.5 C) seem to be drawn from the mean values listed in Table 3 of Kleypas et al., 1999. However, the range of extreme values listed in that table (16 – 34.4 C) is considerably broader and could also be a reasonable choice. Does using the broader range noticeably change the results of the analysis? If so, this should be noted.</w:t>
+      </w:r>
+    </w:p>
+    <w:p>
+      <w:pPr>
+        <w:pStyle w:val="NormalWeb"/>
+        <w:spacing w:before="240" w:beforeAutospacing="0" w:after="240" w:afterAutospacing="0"/>
+      </w:pPr>
+      <w:r>
+        <w:rPr>
+          <w:rFonts w:ascii="Arial" w:hAnsi="Arial" w:cs="Arial"/>
+          <w:b/>
+          <w:bCs/>
+          <w:color w:val="000000"/>
+          <w:sz w:val="22"/>
+          <w:szCs w:val="22"/>
+        </w:rPr>
+        <w:t>We do not agree that the extreme range (based on coldest and hottest weekly temperature) is a good alternative to describe the modern coral habitat in terms of annual mean temperature</w:t>
+      </w:r>
+      <w:r>
+        <w:rPr>
+          <w:rFonts w:ascii="Arial" w:hAnsi="Arial" w:cs="Arial"/>
+          <w:b/>
+          <w:bCs/>
+          <w:color w:val="000000"/>
+          <w:sz w:val="22"/>
+          <w:szCs w:val="22"/>
+        </w:rPr>
+        <w:t>: A mean annual temperature corresponding to the extreme end of temperature tolerance would imply even more extreme temperatures during part of the year, due to seasonality.</w:t>
+      </w:r>
+      <w:r>
+        <w:rPr>
+          <w:rFonts w:ascii="Arial" w:hAnsi="Arial" w:cs="Arial"/>
+          <w:b/>
+          <w:bCs/>
+          <w:color w:val="000000"/>
+          <w:sz w:val="22"/>
+          <w:szCs w:val="22"/>
+        </w:rPr>
+        <w:t xml:space="preserve"> However, we have added a sensitivity test using the temperature range of 16 – 35.6ºC for both the corals and the </w:t>
       </w:r>
       <w:proofErr w:type="spellStart"/>
       <w:r>
@@ -3191,7 +3584,7 @@
           <w:sz w:val="22"/>
           <w:szCs w:val="22"/>
         </w:rPr>
-        <w:t>palaeoclimate</w:t>
+        <w:t>Avicennia</w:t>
       </w:r>
       <w:proofErr w:type="spellEnd"/>
       <w:r>
@@ -3203,7 +3596,7 @@
           <w:sz w:val="22"/>
           <w:szCs w:val="22"/>
         </w:rPr>
-        <w:t xml:space="preserve"> reconstructions. We have added a justification to the methods (l. 174).</w:t>
+        <w:t>-Rhizophoraceae mangrove assemblage to follow the suggestion of referee 1. The result is very similar to the original analysis (Fig. S3). </w:t>
       </w:r>
     </w:p>
     <w:p>
@@ -3218,7 +3611,7 @@
           <w:sz w:val="22"/>
           <w:szCs w:val="22"/>
         </w:rPr>
-        <w:t>119 – Have the authors done any sensitivity testing of the model’s ecological constraints?</w:t>
+        <w:t>211 - I would appreciate a slightly more detailed description of the gradients and how they were constructed.</w:t>
       </w:r>
     </w:p>
     <w:p>
@@ -3229,11 +3622,35 @@
       <w:r>
         <w:rPr>
           <w:rFonts w:ascii="Arial" w:hAnsi="Arial" w:cs="Arial"/>
-          <w:color w:val="000000"/>
-          <w:sz w:val="22"/>
-          <w:szCs w:val="22"/>
-        </w:rPr>
-        <w:t>One immediate example: The minimum and maximum temperatures used to define the coral distributions (21 – 29.5 C) seem to be drawn from the mean values listed in Table 3 of Kleypas et al., 1999. However, the range of extreme values listed in that table (16 – 34.4 C) is considerably broader and could also be a reasonable choice. Does using the broader range noticeably change the results of the analysis? If so, this should be noted.</w:t>
+          <w:b/>
+          <w:bCs/>
+          <w:color w:val="000000"/>
+          <w:sz w:val="22"/>
+          <w:szCs w:val="22"/>
+        </w:rPr>
+        <w:t>We have added additional description to the Methods (l</w:t>
+      </w:r>
+      <w:r>
+        <w:rPr>
+          <w:rFonts w:ascii="Arial" w:hAnsi="Arial" w:cs="Arial"/>
+          <w:b/>
+          <w:bCs/>
+          <w:color w:val="000000"/>
+          <w:sz w:val="22"/>
+          <w:szCs w:val="22"/>
+        </w:rPr>
+        <w:t>ines 177-182</w:t>
+      </w:r>
+      <w:r>
+        <w:rPr>
+          <w:rFonts w:ascii="Arial" w:hAnsi="Arial" w:cs="Arial"/>
+          <w:b/>
+          <w:bCs/>
+          <w:color w:val="000000"/>
+          <w:sz w:val="22"/>
+          <w:szCs w:val="22"/>
+        </w:rPr>
+        <w:t>).</w:t>
       </w:r>
     </w:p>
     <w:p>
@@ -3244,37 +3661,31 @@
       <w:r>
         <w:rPr>
           <w:rFonts w:ascii="Arial" w:hAnsi="Arial" w:cs="Arial"/>
-          <w:b/>
-          <w:bCs/>
-          <w:color w:val="000000"/>
-          <w:sz w:val="22"/>
-          <w:szCs w:val="22"/>
-        </w:rPr>
-        <w:t xml:space="preserve">We do not agree that the extreme range (based on coldest and hottest weekly temperature) is a good alternative to describe the modern coral habitat in terms of annual mean temperature. However, we have added a sensitivity test using the temperature range of 16 – 35.6ºC for both the corals and the </w:t>
-      </w:r>
-      <w:proofErr w:type="spellStart"/>
-      <w:r>
-        <w:rPr>
-          <w:rFonts w:ascii="Arial" w:hAnsi="Arial" w:cs="Arial"/>
-          <w:b/>
-          <w:bCs/>
-          <w:color w:val="000000"/>
-          <w:sz w:val="22"/>
-          <w:szCs w:val="22"/>
-        </w:rPr>
-        <w:t>Avicennia</w:t>
-      </w:r>
-      <w:proofErr w:type="spellEnd"/>
-      <w:r>
-        <w:rPr>
-          <w:rFonts w:ascii="Arial" w:hAnsi="Arial" w:cs="Arial"/>
-          <w:b/>
-          <w:bCs/>
-          <w:color w:val="000000"/>
-          <w:sz w:val="22"/>
-          <w:szCs w:val="22"/>
-        </w:rPr>
-        <w:t>-Rhizophoraceae mangrove assemblage to follow the suggestion of referee 1. The result is very similar to the original analysis (Fig. S3). </w:t>
+          <w:color w:val="000000"/>
+          <w:sz w:val="22"/>
+          <w:szCs w:val="22"/>
+        </w:rPr>
+        <w:t xml:space="preserve">216 – I’m concerned that this validation is neglecting the effects of bias and noise in the proxy data. The idealized gradients and limited spatial sampling are a great start, but the current setup seems to assume that proxy data is a perfect record of past temperature. </w:t>
+      </w:r>
+      <w:proofErr w:type="gramStart"/>
+      <w:r>
+        <w:rPr>
+          <w:rFonts w:ascii="Arial" w:hAnsi="Arial" w:cs="Arial"/>
+          <w:color w:val="000000"/>
+          <w:sz w:val="22"/>
+          <w:szCs w:val="22"/>
+        </w:rPr>
+        <w:t>In reality, this</w:t>
+      </w:r>
+      <w:proofErr w:type="gramEnd"/>
+      <w:r>
+        <w:rPr>
+          <w:rFonts w:ascii="Arial" w:hAnsi="Arial" w:cs="Arial"/>
+          <w:color w:val="000000"/>
+          <w:sz w:val="22"/>
+          <w:szCs w:val="22"/>
+        </w:rPr>
+        <w:t xml:space="preserve"> is not the case, and I would like to see the validation take this into account. Incorporating the effects of proxy seasonality and auto-regressive noise would be my two foremost concerns.</w:t>
       </w:r>
     </w:p>
     <w:p>
@@ -3285,80 +3696,35 @@
       <w:r>
         <w:rPr>
           <w:rFonts w:ascii="Arial" w:hAnsi="Arial" w:cs="Arial"/>
-          <w:color w:val="000000"/>
-          <w:sz w:val="22"/>
-          <w:szCs w:val="22"/>
-        </w:rPr>
-        <w:t>211 - I would appreciate a slightly more detailed description of the gradients and how they were constructed.</w:t>
-      </w:r>
-    </w:p>
-    <w:p>
-      <w:pPr>
-        <w:pStyle w:val="NormalWeb"/>
-        <w:spacing w:before="240" w:beforeAutospacing="0" w:after="240" w:afterAutospacing="0"/>
-      </w:pPr>
-      <w:r>
-        <w:rPr>
-          <w:rFonts w:ascii="Arial" w:hAnsi="Arial" w:cs="Arial"/>
-          <w:b/>
-          <w:bCs/>
-          <w:color w:val="000000"/>
-          <w:sz w:val="22"/>
-          <w:szCs w:val="22"/>
-        </w:rPr>
-        <w:t>We have added additional description to the Methods (l. 174).</w:t>
-      </w:r>
-    </w:p>
-    <w:p>
-      <w:pPr>
-        <w:pStyle w:val="NormalWeb"/>
-        <w:spacing w:before="240" w:beforeAutospacing="0" w:after="240" w:afterAutospacing="0"/>
-      </w:pPr>
-      <w:r>
-        <w:rPr>
-          <w:rFonts w:ascii="Arial" w:hAnsi="Arial" w:cs="Arial"/>
-          <w:color w:val="000000"/>
-          <w:sz w:val="22"/>
-          <w:szCs w:val="22"/>
-        </w:rPr>
-        <w:t xml:space="preserve">216 – I’m concerned that this validation is neglecting the effects of bias and noise in the proxy data. The idealized gradients and limited spatial sampling are a great start, but the current setup seems to assume that proxy data is a perfect record of past temperature. </w:t>
-      </w:r>
-      <w:proofErr w:type="gramStart"/>
-      <w:r>
-        <w:rPr>
-          <w:rFonts w:ascii="Arial" w:hAnsi="Arial" w:cs="Arial"/>
-          <w:color w:val="000000"/>
-          <w:sz w:val="22"/>
-          <w:szCs w:val="22"/>
-        </w:rPr>
-        <w:t>In reality, this</w:t>
-      </w:r>
-      <w:proofErr w:type="gramEnd"/>
-      <w:r>
-        <w:rPr>
-          <w:rFonts w:ascii="Arial" w:hAnsi="Arial" w:cs="Arial"/>
-          <w:color w:val="000000"/>
-          <w:sz w:val="22"/>
-          <w:szCs w:val="22"/>
-        </w:rPr>
-        <w:t xml:space="preserve"> is not the case, and I would like to see the validation take this into account. Incorporating the effects of proxy seasonality and auto-regressive noise would be my two foremost concerns.</w:t>
-      </w:r>
-    </w:p>
-    <w:p>
-      <w:pPr>
-        <w:pStyle w:val="NormalWeb"/>
-        <w:spacing w:before="240" w:beforeAutospacing="0" w:after="240" w:afterAutospacing="0"/>
-      </w:pPr>
-      <w:r>
-        <w:rPr>
-          <w:rFonts w:ascii="Arial" w:hAnsi="Arial" w:cs="Arial"/>
-          <w:b/>
-          <w:bCs/>
-          <w:color w:val="000000"/>
-          <w:sz w:val="22"/>
-          <w:szCs w:val="22"/>
-        </w:rPr>
-        <w:t>We have now adjusted the validation to allow for uncertainty in the proxy data by including the average uncertainty of the geochemical proxy values reported by Hollis et al. 2019, corresponding to a standard deviation of 3.8. This may serve to simulate some seasonal effects, but as we do not know the magnitudes and variations of seasonal effects at the EECO sampling locations, it is hard to devise a comprehensive evaluation of potential seasonal effects. Similarly, the proxy data used herein does not contain information on auto-regressive noise.</w:t>
+          <w:b/>
+          <w:bCs/>
+          <w:color w:val="000000"/>
+          <w:sz w:val="22"/>
+          <w:szCs w:val="22"/>
+        </w:rPr>
+        <w:t xml:space="preserve">We have now adjusted the validation to allow for uncertainty in the proxy data by including the average uncertainty of the geochemical proxy values reported by Hollis et al. 2019, corresponding to a standard deviation of 3.8. This may serve to simulate some seasonal effects, but as we do not know the magnitudes and variations of seasonal effects at the EECO sampling locations, it is hard to devise a comprehensive evaluation of potential seasonal effects. Similarly, the proxy data used herein </w:t>
+      </w:r>
+      <w:r>
+        <w:rPr>
+          <w:rFonts w:ascii="Arial" w:hAnsi="Arial" w:cs="Arial"/>
+          <w:b/>
+          <w:bCs/>
+          <w:color w:val="000000"/>
+          <w:sz w:val="22"/>
+          <w:szCs w:val="22"/>
+        </w:rPr>
+        <w:t>do</w:t>
+      </w:r>
+      <w:r>
+        <w:rPr>
+          <w:rFonts w:ascii="Arial" w:hAnsi="Arial" w:cs="Arial"/>
+          <w:b/>
+          <w:bCs/>
+          <w:color w:val="000000"/>
+          <w:sz w:val="22"/>
+          <w:szCs w:val="22"/>
+        </w:rPr>
+        <w:t xml:space="preserve"> not contain information on auto-regressive noise.</w:t>
       </w:r>
     </w:p>
     <w:p>
@@ -3434,7 +3800,51 @@
           <w:sz w:val="22"/>
           <w:szCs w:val="22"/>
         </w:rPr>
-        <w:t>We have broadened the prior on M, which allows for shapes that less resemble the logistic function (see reply to previous comment). We have added context on the model choice in the Methods (l. 174). </w:t>
+        <w:t>We have broadened the prior on M, which allows for shapes that less resemble the logistic function (see reply to previous comment). We have added context on the model choice in the Methods (l</w:t>
+      </w:r>
+      <w:r>
+        <w:rPr>
+          <w:rFonts w:ascii="Arial" w:hAnsi="Arial" w:cs="Arial"/>
+          <w:b/>
+          <w:bCs/>
+          <w:color w:val="000000"/>
+          <w:sz w:val="22"/>
+          <w:szCs w:val="22"/>
+        </w:rPr>
+        <w:t>ines</w:t>
+      </w:r>
+      <w:r>
+        <w:rPr>
+          <w:rFonts w:ascii="Arial" w:hAnsi="Arial" w:cs="Arial"/>
+          <w:b/>
+          <w:bCs/>
+          <w:color w:val="000000"/>
+          <w:sz w:val="22"/>
+          <w:szCs w:val="22"/>
+        </w:rPr>
+        <w:t xml:space="preserve"> 17</w:t>
+      </w:r>
+      <w:r>
+        <w:rPr>
+          <w:rFonts w:ascii="Arial" w:hAnsi="Arial" w:cs="Arial"/>
+          <w:b/>
+          <w:bCs/>
+          <w:color w:val="000000"/>
+          <w:sz w:val="22"/>
+          <w:szCs w:val="22"/>
+        </w:rPr>
+        <w:t>7-182</w:t>
+      </w:r>
+      <w:r>
+        <w:rPr>
+          <w:rFonts w:ascii="Arial" w:hAnsi="Arial" w:cs="Arial"/>
+          <w:b/>
+          <w:bCs/>
+          <w:color w:val="000000"/>
+          <w:sz w:val="22"/>
+          <w:szCs w:val="22"/>
+        </w:rPr>
+        <w:t>). </w:t>
       </w:r>
     </w:p>
     <w:p>
@@ -3541,6 +3951,17 @@
           <w:sz w:val="22"/>
           <w:szCs w:val="22"/>
         </w:rPr>
+        <w:t xml:space="preserve">Thank you. </w:t>
+      </w:r>
+      <w:r>
+        <w:rPr>
+          <w:rFonts w:ascii="Arial" w:hAnsi="Arial" w:cs="Arial"/>
+          <w:b/>
+          <w:bCs/>
+          <w:color w:val="000000"/>
+          <w:sz w:val="22"/>
+          <w:szCs w:val="22"/>
+        </w:rPr>
         <w:t>We have added R</w:t>
       </w:r>
       <w:r>
@@ -3588,31 +4009,7 @@
           <w:sz w:val="22"/>
           <w:szCs w:val="22"/>
         </w:rPr>
-        <w:t xml:space="preserve"> added transparency to the grey dots to indicate the density of points. We experimented </w:t>
-      </w:r>
-      <w:proofErr w:type="gramStart"/>
-      <w:r>
-        <w:rPr>
-          <w:rFonts w:ascii="Arial" w:hAnsi="Arial" w:cs="Arial"/>
-          <w:b/>
-          <w:bCs/>
-          <w:color w:val="000000"/>
-          <w:sz w:val="22"/>
-          <w:szCs w:val="22"/>
-        </w:rPr>
-        <w:t>with  heatmap</w:t>
-      </w:r>
-      <w:proofErr w:type="gramEnd"/>
-      <w:r>
-        <w:rPr>
-          <w:rFonts w:ascii="Arial" w:hAnsi="Arial" w:cs="Arial"/>
-          <w:b/>
-          <w:bCs/>
-          <w:color w:val="000000"/>
-          <w:sz w:val="22"/>
-          <w:szCs w:val="22"/>
-        </w:rPr>
-        <w:t>-style shading, but the result was difficult to interpret.</w:t>
+        <w:t xml:space="preserve"> added transparency to the grey dots to indicate the density of points. We experimented with heatmap-style shading, but the result was difficult to interpret.</w:t>
       </w:r>
     </w:p>
     <w:p>
@@ -3837,6 +4234,56 @@
     </w:sectPr>
   </w:body>
 </w:document>
+</file>
+
+<file path=word/endnotes.xml><?xml version="1.0" encoding="utf-8"?>
+<w:endnotes xmlns:wpc="http://schemas.microsoft.com/office/word/2010/wordprocessingCanvas" xmlns:cx="http://schemas.microsoft.com/office/drawing/2014/chartex" xmlns:cx1="http://schemas.microsoft.com/office/drawing/2015/9/8/chartex" xmlns:cx2="http://schemas.microsoft.com/office/drawing/2015/10/21/chartex" xmlns:cx3="http://schemas.microsoft.com/office/drawing/2016/5/9/chartex" xmlns:cx4="http://schemas.microsoft.com/office/drawing/2016/5/10/chartex" xmlns:cx5="http://schemas.microsoft.com/office/drawing/2016/5/11/chartex" xmlns:cx6="http://schemas.microsoft.com/office/drawing/2016/5/12/chartex" xmlns:cx7="http://schemas.microsoft.com/office/drawing/2016/5/13/chartex" xmlns:cx8="http://schemas.microsoft.com/office/drawing/2016/5/14/chartex" xmlns:mc="http://schemas.openxmlformats.org/markup-compatibility/2006" xmlns:aink="http://schemas.microsoft.com/office/drawing/2016/ink" xmlns:am3d="http://schemas.microsoft.com/office/drawing/2017/model3d" xmlns:o="urn:schemas-microsoft-com:office:office" xmlns:oel="http://schemas.microsoft.com/office/2019/extlst" xmlns:r="http://schemas.openxmlformats.org/officeDocument/2006/relationships" xmlns:m="http://schemas.openxmlformats.org/officeDocument/2006/math" xmlns:v="urn:schemas-microsoft-com:vml" xmlns:wp14="http://schemas.microsoft.com/office/word/2010/wordprocessingDrawing" xmlns:wp="http://schemas.openxmlformats.org/drawingml/2006/wordprocessingDrawing" xmlns:w10="urn:schemas-microsoft-com:office:word" xmlns:w="http://schemas.openxmlformats.org/wordprocessingml/2006/main" xmlns:w14="http://schemas.microsoft.com/office/word/2010/wordml" xmlns:w15="http://schemas.microsoft.com/office/word/2012/wordml" xmlns:w16cex="http://schemas.microsoft.com/office/word/2018/wordml/cex" xmlns:w16cid="http://schemas.microsoft.com/office/word/2016/wordml/cid" xmlns:w16="http://schemas.microsoft.com/office/word/2018/wordml" xmlns:w16sdtdh="http://schemas.microsoft.com/office/word/2020/wordml/sdtdatahash" xmlns:w16se="http://schemas.microsoft.com/office/word/2015/wordml/symex" xmlns:wpg="http://schemas.microsoft.com/office/word/2010/wordprocessingGroup" xmlns:wpi="http://schemas.microsoft.com/office/word/2010/wordprocessingInk" xmlns:wne="http://schemas.microsoft.com/office/word/2006/wordml" xmlns:wps="http://schemas.microsoft.com/office/word/2010/wordprocessingShape" mc:Ignorable="w14 w15 w16se w16cid w16 w16cex w16sdtdh wp14">
+  <w:endnote w:type="separator" w:id="-1">
+    <w:p>
+      <w:pPr>
+        <w:spacing w:after="0" w:line="240" w:lineRule="auto"/>
+      </w:pPr>
+      <w:r>
+        <w:separator/>
+      </w:r>
+    </w:p>
+  </w:endnote>
+  <w:endnote w:type="continuationSeparator" w:id="0">
+    <w:p>
+      <w:pPr>
+        <w:spacing w:after="0" w:line="240" w:lineRule="auto"/>
+      </w:pPr>
+      <w:r>
+        <w:continuationSeparator/>
+      </w:r>
+    </w:p>
+  </w:endnote>
+</w:endnotes>
+</file>
+
+<file path=word/footnotes.xml><?xml version="1.0" encoding="utf-8"?>
+<w:footnotes xmlns:wpc="http://schemas.microsoft.com/office/word/2010/wordprocessingCanvas" xmlns:cx="http://schemas.microsoft.com/office/drawing/2014/chartex" xmlns:cx1="http://schemas.microsoft.com/office/drawing/2015/9/8/chartex" xmlns:cx2="http://schemas.microsoft.com/office/drawing/2015/10/21/chartex" xmlns:cx3="http://schemas.microsoft.com/office/drawing/2016/5/9/chartex" xmlns:cx4="http://schemas.microsoft.com/office/drawing/2016/5/10/chartex" xmlns:cx5="http://schemas.microsoft.com/office/drawing/2016/5/11/chartex" xmlns:cx6="http://schemas.microsoft.com/office/drawing/2016/5/12/chartex" xmlns:cx7="http://schemas.microsoft.com/office/drawing/2016/5/13/chartex" xmlns:cx8="http://schemas.microsoft.com/office/drawing/2016/5/14/chartex" xmlns:mc="http://schemas.openxmlformats.org/markup-compatibility/2006" xmlns:aink="http://schemas.microsoft.com/office/drawing/2016/ink" xmlns:am3d="http://schemas.microsoft.com/office/drawing/2017/model3d" xmlns:o="urn:schemas-microsoft-com:office:office" xmlns:oel="http://schemas.microsoft.com/office/2019/extlst" xmlns:r="http://schemas.openxmlformats.org/officeDocument/2006/relationships" xmlns:m="http://schemas.openxmlformats.org/officeDocument/2006/math" xmlns:v="urn:schemas-microsoft-com:vml" xmlns:wp14="http://schemas.microsoft.com/office/word/2010/wordprocessingDrawing" xmlns:wp="http://schemas.openxmlformats.org/drawingml/2006/wordprocessingDrawing" xmlns:w10="urn:schemas-microsoft-com:office:word" xmlns:w="http://schemas.openxmlformats.org/wordprocessingml/2006/main" xmlns:w14="http://schemas.microsoft.com/office/word/2010/wordml" xmlns:w15="http://schemas.microsoft.com/office/word/2012/wordml" xmlns:w16cex="http://schemas.microsoft.com/office/word/2018/wordml/cex" xmlns:w16cid="http://schemas.microsoft.com/office/word/2016/wordml/cid" xmlns:w16="http://schemas.microsoft.com/office/word/2018/wordml" xmlns:w16sdtdh="http://schemas.microsoft.com/office/word/2020/wordml/sdtdatahash" xmlns:w16se="http://schemas.microsoft.com/office/word/2015/wordml/symex" xmlns:wpg="http://schemas.microsoft.com/office/word/2010/wordprocessingGroup" xmlns:wpi="http://schemas.microsoft.com/office/word/2010/wordprocessingInk" xmlns:wne="http://schemas.microsoft.com/office/word/2006/wordml" xmlns:wps="http://schemas.microsoft.com/office/word/2010/wordprocessingShape" mc:Ignorable="w14 w15 w16se w16cid w16 w16cex w16sdtdh wp14">
+  <w:footnote w:type="separator" w:id="-1">
+    <w:p>
+      <w:pPr>
+        <w:spacing w:after="0" w:line="240" w:lineRule="auto"/>
+      </w:pPr>
+      <w:r>
+        <w:separator/>
+      </w:r>
+    </w:p>
+  </w:footnote>
+  <w:footnote w:type="continuationSeparator" w:id="0">
+    <w:p>
+      <w:pPr>
+        <w:spacing w:after="0" w:line="240" w:lineRule="auto"/>
+      </w:pPr>
+      <w:r>
+        <w:continuationSeparator/>
+      </w:r>
+    </w:p>
+  </w:footnote>
+</w:footnotes>
 </file>
 
 <file path=word/numbering.xml><?xml version="1.0" encoding="utf-8"?>
@@ -8211,6 +8658,50 @@
       <w:lang w:eastAsia="en-GB"/>
     </w:rPr>
   </w:style>
+  <w:style w:type="paragraph" w:styleId="Header">
+    <w:name w:val="header"/>
+    <w:basedOn w:val="Normal"/>
+    <w:link w:val="HeaderChar"/>
+    <w:uiPriority w:val="99"/>
+    <w:unhideWhenUsed/>
+    <w:rsid w:val="00D4270B"/>
+    <w:pPr>
+      <w:tabs>
+        <w:tab w:val="center" w:pos="4513"/>
+        <w:tab w:val="right" w:pos="9026"/>
+      </w:tabs>
+      <w:spacing w:after="0" w:line="240" w:lineRule="auto"/>
+    </w:pPr>
+  </w:style>
+  <w:style w:type="character" w:customStyle="1" w:styleId="HeaderChar">
+    <w:name w:val="Header Char"/>
+    <w:basedOn w:val="DefaultParagraphFont"/>
+    <w:link w:val="Header"/>
+    <w:uiPriority w:val="99"/>
+    <w:rsid w:val="00D4270B"/>
+  </w:style>
+  <w:style w:type="paragraph" w:styleId="Footer">
+    <w:name w:val="footer"/>
+    <w:basedOn w:val="Normal"/>
+    <w:link w:val="FooterChar"/>
+    <w:uiPriority w:val="99"/>
+    <w:unhideWhenUsed/>
+    <w:rsid w:val="00D4270B"/>
+    <w:pPr>
+      <w:tabs>
+        <w:tab w:val="center" w:pos="4513"/>
+        <w:tab w:val="right" w:pos="9026"/>
+      </w:tabs>
+      <w:spacing w:after="0" w:line="240" w:lineRule="auto"/>
+    </w:pPr>
+  </w:style>
+  <w:style w:type="character" w:customStyle="1" w:styleId="FooterChar">
+    <w:name w:val="Footer Char"/>
+    <w:basedOn w:val="DefaultParagraphFont"/>
+    <w:link w:val="Footer"/>
+    <w:uiPriority w:val="99"/>
+    <w:rsid w:val="00D4270B"/>
+  </w:style>
 </w:styles>
 </file>
 

</xml_diff>